<commit_message>
Tutorial. Minor group changes.
</commit_message>
<xml_diff>
--- a/kuaa/languages/spa/data/maíz.docx
+++ b/kuaa/languages/spa/data/maíz.docx
@@ -26,8 +26,22 @@
           <w:szCs w:val="48"/>
           <w:lang w:eastAsia="en-US"/>
         </w:rPr>
-        <w:t>El maíz</w:t>
-      </w:r>
+        <w:t xml:space="preserve">El </w:t>
+      </w:r>
+      <w:proofErr w:type="spellStart"/>
+      <w:r>
+        <w:rPr>
+          <w:rFonts w:ascii="Times New Roman" w:eastAsia="Times New Roman" w:hAnsi="Times New Roman" w:cs="Times New Roman"/>
+          <w:b/>
+          <w:bCs/>
+          <w:kern w:val="36"/>
+          <w:sz w:val="48"/>
+          <w:szCs w:val="48"/>
+          <w:lang w:eastAsia="en-US"/>
+        </w:rPr>
+        <w:t>maíz</w:t>
+      </w:r>
+      <w:proofErr w:type="spellEnd"/>
     </w:p>
     <w:p>
       <w:pPr>
@@ -45,23 +59,293 @@
           <w:sz w:val="20"/>
           <w:lang w:eastAsia="en-US"/>
         </w:rPr>
-        <w:t>El maíz es uno de los alimentos más antiguos que se conocen porque el s</w:t>
-      </w:r>
-      <w:r>
-        <w:rPr>
-          <w:rFonts w:ascii="Times New Roman" w:hAnsi="Times New Roman" w:cs="Times New Roman"/>
-          <w:sz w:val="20"/>
-          <w:lang w:eastAsia="en-US"/>
-        </w:rPr>
-        <w:t xml:space="preserve">er humano lo cultiva desde hace </w:t>
-      </w:r>
-      <w:r>
-        <w:rPr>
-          <w:rFonts w:ascii="Times New Roman" w:hAnsi="Times New Roman" w:cs="Times New Roman"/>
-          <w:sz w:val="20"/>
-          <w:lang w:eastAsia="en-US"/>
-        </w:rPr>
-        <w:t>miles de años.</w:t>
+        <w:t xml:space="preserve">El </w:t>
+      </w:r>
+      <w:proofErr w:type="spellStart"/>
+      <w:r>
+        <w:rPr>
+          <w:rFonts w:ascii="Times New Roman" w:hAnsi="Times New Roman" w:cs="Times New Roman"/>
+          <w:sz w:val="20"/>
+          <w:lang w:eastAsia="en-US"/>
+        </w:rPr>
+        <w:t>maíz</w:t>
+      </w:r>
+      <w:proofErr w:type="spellEnd"/>
+      <w:r>
+        <w:rPr>
+          <w:rFonts w:ascii="Times New Roman" w:hAnsi="Times New Roman" w:cs="Times New Roman"/>
+          <w:sz w:val="20"/>
+          <w:lang w:eastAsia="en-US"/>
+        </w:rPr>
+        <w:t xml:space="preserve"> </w:t>
+      </w:r>
+      <w:proofErr w:type="spellStart"/>
+      <w:r>
+        <w:rPr>
+          <w:rFonts w:ascii="Times New Roman" w:hAnsi="Times New Roman" w:cs="Times New Roman"/>
+          <w:sz w:val="20"/>
+          <w:lang w:eastAsia="en-US"/>
+        </w:rPr>
+        <w:t>es</w:t>
+      </w:r>
+      <w:proofErr w:type="spellEnd"/>
+      <w:r>
+        <w:rPr>
+          <w:rFonts w:ascii="Times New Roman" w:hAnsi="Times New Roman" w:cs="Times New Roman"/>
+          <w:sz w:val="20"/>
+          <w:lang w:eastAsia="en-US"/>
+        </w:rPr>
+        <w:t xml:space="preserve"> </w:t>
+      </w:r>
+      <w:proofErr w:type="spellStart"/>
+      <w:r>
+        <w:rPr>
+          <w:rFonts w:ascii="Times New Roman" w:hAnsi="Times New Roman" w:cs="Times New Roman"/>
+          <w:sz w:val="20"/>
+          <w:lang w:eastAsia="en-US"/>
+        </w:rPr>
+        <w:t>uno</w:t>
+      </w:r>
+      <w:proofErr w:type="spellEnd"/>
+      <w:r>
+        <w:rPr>
+          <w:rFonts w:ascii="Times New Roman" w:hAnsi="Times New Roman" w:cs="Times New Roman"/>
+          <w:sz w:val="20"/>
+          <w:lang w:eastAsia="en-US"/>
+        </w:rPr>
+        <w:t xml:space="preserve"> de los </w:t>
+      </w:r>
+      <w:proofErr w:type="spellStart"/>
+      <w:r>
+        <w:rPr>
+          <w:rFonts w:ascii="Times New Roman" w:hAnsi="Times New Roman" w:cs="Times New Roman"/>
+          <w:sz w:val="20"/>
+          <w:lang w:eastAsia="en-US"/>
+        </w:rPr>
+        <w:t>alimentos</w:t>
+      </w:r>
+      <w:proofErr w:type="spellEnd"/>
+      <w:r>
+        <w:rPr>
+          <w:rFonts w:ascii="Times New Roman" w:hAnsi="Times New Roman" w:cs="Times New Roman"/>
+          <w:sz w:val="20"/>
+          <w:lang w:eastAsia="en-US"/>
+        </w:rPr>
+        <w:t xml:space="preserve"> </w:t>
+      </w:r>
+      <w:proofErr w:type="spellStart"/>
+      <w:r>
+        <w:rPr>
+          <w:rFonts w:ascii="Times New Roman" w:hAnsi="Times New Roman" w:cs="Times New Roman"/>
+          <w:sz w:val="20"/>
+          <w:lang w:eastAsia="en-US"/>
+        </w:rPr>
+        <w:t>más</w:t>
+      </w:r>
+      <w:proofErr w:type="spellEnd"/>
+      <w:r>
+        <w:rPr>
+          <w:rFonts w:ascii="Times New Roman" w:hAnsi="Times New Roman" w:cs="Times New Roman"/>
+          <w:sz w:val="20"/>
+          <w:lang w:eastAsia="en-US"/>
+        </w:rPr>
+        <w:t xml:space="preserve"> </w:t>
+      </w:r>
+      <w:proofErr w:type="spellStart"/>
+      <w:r>
+        <w:rPr>
+          <w:rFonts w:ascii="Times New Roman" w:hAnsi="Times New Roman" w:cs="Times New Roman"/>
+          <w:sz w:val="20"/>
+          <w:lang w:eastAsia="en-US"/>
+        </w:rPr>
+        <w:t>antiguos</w:t>
+      </w:r>
+      <w:proofErr w:type="spellEnd"/>
+      <w:r>
+        <w:rPr>
+          <w:rFonts w:ascii="Times New Roman" w:hAnsi="Times New Roman" w:cs="Times New Roman"/>
+          <w:sz w:val="20"/>
+          <w:lang w:eastAsia="en-US"/>
+        </w:rPr>
+        <w:t xml:space="preserve"> </w:t>
+      </w:r>
+      <w:proofErr w:type="spellStart"/>
+      <w:r>
+        <w:rPr>
+          <w:rFonts w:ascii="Times New Roman" w:hAnsi="Times New Roman" w:cs="Times New Roman"/>
+          <w:sz w:val="20"/>
+          <w:lang w:eastAsia="en-US"/>
+        </w:rPr>
+        <w:t>que</w:t>
+      </w:r>
+      <w:proofErr w:type="spellEnd"/>
+      <w:r>
+        <w:rPr>
+          <w:rFonts w:ascii="Times New Roman" w:hAnsi="Times New Roman" w:cs="Times New Roman"/>
+          <w:sz w:val="20"/>
+          <w:lang w:eastAsia="en-US"/>
+        </w:rPr>
+        <w:t xml:space="preserve"> se </w:t>
+      </w:r>
+      <w:proofErr w:type="spellStart"/>
+      <w:r>
+        <w:rPr>
+          <w:rFonts w:ascii="Times New Roman" w:hAnsi="Times New Roman" w:cs="Times New Roman"/>
+          <w:sz w:val="20"/>
+          <w:lang w:eastAsia="en-US"/>
+        </w:rPr>
+        <w:t>conocen</w:t>
+      </w:r>
+      <w:proofErr w:type="spellEnd"/>
+      <w:r>
+        <w:rPr>
+          <w:rFonts w:ascii="Times New Roman" w:hAnsi="Times New Roman" w:cs="Times New Roman"/>
+          <w:sz w:val="20"/>
+          <w:lang w:eastAsia="en-US"/>
+        </w:rPr>
+        <w:t xml:space="preserve"> </w:t>
+      </w:r>
+      <w:proofErr w:type="spellStart"/>
+      <w:r>
+        <w:rPr>
+          <w:rFonts w:ascii="Times New Roman" w:hAnsi="Times New Roman" w:cs="Times New Roman"/>
+          <w:sz w:val="20"/>
+          <w:lang w:eastAsia="en-US"/>
+        </w:rPr>
+        <w:t>porque</w:t>
+      </w:r>
+      <w:proofErr w:type="spellEnd"/>
+      <w:r>
+        <w:rPr>
+          <w:rFonts w:ascii="Times New Roman" w:hAnsi="Times New Roman" w:cs="Times New Roman"/>
+          <w:sz w:val="20"/>
+          <w:lang w:eastAsia="en-US"/>
+        </w:rPr>
+        <w:t xml:space="preserve"> el </w:t>
+      </w:r>
+      <w:proofErr w:type="spellStart"/>
+      <w:r>
+        <w:rPr>
+          <w:rFonts w:ascii="Times New Roman" w:hAnsi="Times New Roman" w:cs="Times New Roman"/>
+          <w:sz w:val="20"/>
+          <w:lang w:eastAsia="en-US"/>
+        </w:rPr>
+        <w:t>s</w:t>
+      </w:r>
+      <w:r>
+        <w:rPr>
+          <w:rFonts w:ascii="Times New Roman" w:hAnsi="Times New Roman" w:cs="Times New Roman"/>
+          <w:sz w:val="20"/>
+          <w:lang w:eastAsia="en-US"/>
+        </w:rPr>
+        <w:t>er</w:t>
+      </w:r>
+      <w:proofErr w:type="spellEnd"/>
+      <w:r>
+        <w:rPr>
+          <w:rFonts w:ascii="Times New Roman" w:hAnsi="Times New Roman" w:cs="Times New Roman"/>
+          <w:sz w:val="20"/>
+          <w:lang w:eastAsia="en-US"/>
+        </w:rPr>
+        <w:t xml:space="preserve"> </w:t>
+      </w:r>
+      <w:proofErr w:type="spellStart"/>
+      <w:r>
+        <w:rPr>
+          <w:rFonts w:ascii="Times New Roman" w:hAnsi="Times New Roman" w:cs="Times New Roman"/>
+          <w:sz w:val="20"/>
+          <w:lang w:eastAsia="en-US"/>
+        </w:rPr>
+        <w:t>humano</w:t>
+      </w:r>
+      <w:proofErr w:type="spellEnd"/>
+      <w:r>
+        <w:rPr>
+          <w:rFonts w:ascii="Times New Roman" w:hAnsi="Times New Roman" w:cs="Times New Roman"/>
+          <w:sz w:val="20"/>
+          <w:lang w:eastAsia="en-US"/>
+        </w:rPr>
+        <w:t xml:space="preserve"> lo </w:t>
+      </w:r>
+      <w:proofErr w:type="spellStart"/>
+      <w:r>
+        <w:rPr>
+          <w:rFonts w:ascii="Times New Roman" w:hAnsi="Times New Roman" w:cs="Times New Roman"/>
+          <w:sz w:val="20"/>
+          <w:lang w:eastAsia="en-US"/>
+        </w:rPr>
+        <w:t>cultiva</w:t>
+      </w:r>
+      <w:proofErr w:type="spellEnd"/>
+      <w:r>
+        <w:rPr>
+          <w:rFonts w:ascii="Times New Roman" w:hAnsi="Times New Roman" w:cs="Times New Roman"/>
+          <w:sz w:val="20"/>
+          <w:lang w:eastAsia="en-US"/>
+        </w:rPr>
+        <w:t xml:space="preserve"> </w:t>
+      </w:r>
+      <w:proofErr w:type="spellStart"/>
+      <w:r>
+        <w:rPr>
+          <w:rFonts w:ascii="Times New Roman" w:hAnsi="Times New Roman" w:cs="Times New Roman"/>
+          <w:sz w:val="20"/>
+          <w:lang w:eastAsia="en-US"/>
+        </w:rPr>
+        <w:t>desde</w:t>
+      </w:r>
+      <w:proofErr w:type="spellEnd"/>
+      <w:r>
+        <w:rPr>
+          <w:rFonts w:ascii="Times New Roman" w:hAnsi="Times New Roman" w:cs="Times New Roman"/>
+          <w:sz w:val="20"/>
+          <w:lang w:eastAsia="en-US"/>
+        </w:rPr>
+        <w:t xml:space="preserve"> </w:t>
+      </w:r>
+      <w:proofErr w:type="spellStart"/>
+      <w:r>
+        <w:rPr>
+          <w:rFonts w:ascii="Times New Roman" w:hAnsi="Times New Roman" w:cs="Times New Roman"/>
+          <w:sz w:val="20"/>
+          <w:lang w:eastAsia="en-US"/>
+        </w:rPr>
+        <w:t>hace</w:t>
+      </w:r>
+      <w:proofErr w:type="spellEnd"/>
+      <w:r>
+        <w:rPr>
+          <w:rFonts w:ascii="Times New Roman" w:hAnsi="Times New Roman" w:cs="Times New Roman"/>
+          <w:sz w:val="20"/>
+          <w:lang w:eastAsia="en-US"/>
+        </w:rPr>
+        <w:t xml:space="preserve"> </w:t>
+      </w:r>
+      <w:r>
+        <w:rPr>
+          <w:rFonts w:ascii="Times New Roman" w:hAnsi="Times New Roman" w:cs="Times New Roman"/>
+          <w:sz w:val="20"/>
+          <w:lang w:eastAsia="en-US"/>
+        </w:rPr>
+        <w:t xml:space="preserve">miles de </w:t>
+      </w:r>
+      <w:proofErr w:type="spellStart"/>
+      <w:r>
+        <w:rPr>
+          <w:rFonts w:ascii="Times New Roman" w:hAnsi="Times New Roman" w:cs="Times New Roman"/>
+          <w:sz w:val="20"/>
+          <w:lang w:eastAsia="en-US"/>
+        </w:rPr>
+        <w:t>años</w:t>
+      </w:r>
+      <w:proofErr w:type="spellEnd"/>
+      <w:r>
+        <w:rPr>
+          <w:rFonts w:ascii="Times New Roman" w:hAnsi="Times New Roman" w:cs="Times New Roman"/>
+          <w:sz w:val="20"/>
+          <w:lang w:eastAsia="en-US"/>
+        </w:rPr>
+        <w:t>.</w:t>
       </w:r>
     </w:p>
     <w:p>
@@ -74,62 +358,878 @@
           <w:lang w:eastAsia="en-US"/>
         </w:rPr>
       </w:pPr>
-      <w:r>
-        <w:rPr>
-          <w:rFonts w:ascii="Times New Roman" w:hAnsi="Times New Roman" w:cs="Times New Roman"/>
-          <w:sz w:val="20"/>
-          <w:lang w:eastAsia="en-US"/>
-        </w:rPr>
-        <w:t xml:space="preserve">El maíz se puede comer de muchas formas. El maíz hervido es muy rico </w:t>
-      </w:r>
-      <w:r>
-        <w:rPr>
-          <w:rFonts w:ascii="Times New Roman" w:hAnsi="Times New Roman" w:cs="Times New Roman"/>
-          <w:sz w:val="20"/>
-          <w:lang w:eastAsia="en-US"/>
-        </w:rPr>
-        <w:t xml:space="preserve">y se puede añadir a ensaladas y </w:t>
-      </w:r>
-      <w:r>
-        <w:rPr>
-          <w:rFonts w:ascii="Times New Roman" w:hAnsi="Times New Roman" w:cs="Times New Roman"/>
-          <w:sz w:val="20"/>
-          <w:lang w:eastAsia="en-US"/>
-        </w:rPr>
-        <w:t xml:space="preserve">guisos. El maíz asado en la mazorca con un poco de sal y mantequilla </w:t>
-      </w:r>
-      <w:r>
-        <w:rPr>
-          <w:rFonts w:ascii="Times New Roman" w:hAnsi="Times New Roman" w:cs="Times New Roman"/>
-          <w:sz w:val="20"/>
-          <w:lang w:eastAsia="en-US"/>
-        </w:rPr>
-        <w:t xml:space="preserve">también está delicioso. El maíz </w:t>
-      </w:r>
-      <w:r>
-        <w:rPr>
-          <w:rFonts w:ascii="Times New Roman" w:hAnsi="Times New Roman" w:cs="Times New Roman"/>
-          <w:sz w:val="20"/>
-          <w:lang w:eastAsia="en-US"/>
-        </w:rPr>
-        <w:t>tostado sirve para fabricar copos de maíz y otros cereales de desayuno. Por úl</w:t>
-      </w:r>
-      <w:r>
-        <w:rPr>
-          <w:rFonts w:ascii="Times New Roman" w:hAnsi="Times New Roman" w:cs="Times New Roman"/>
-          <w:sz w:val="20"/>
-          <w:lang w:eastAsia="en-US"/>
-        </w:rPr>
-        <w:t xml:space="preserve">timo, si se seca y se muele, el </w:t>
-      </w:r>
-      <w:r>
-        <w:rPr>
-          <w:rFonts w:ascii="Times New Roman" w:hAnsi="Times New Roman" w:cs="Times New Roman"/>
-          <w:sz w:val="20"/>
-          <w:lang w:eastAsia="en-US"/>
-        </w:rPr>
-        <w:t>resultado es una harina ideal para elaborar panes y tortitas.</w:t>
-      </w:r>
+      <w:proofErr w:type="gramStart"/>
+      <w:r>
+        <w:rPr>
+          <w:rFonts w:ascii="Times New Roman" w:hAnsi="Times New Roman" w:cs="Times New Roman"/>
+          <w:sz w:val="20"/>
+          <w:lang w:eastAsia="en-US"/>
+        </w:rPr>
+        <w:t xml:space="preserve">El </w:t>
+      </w:r>
+      <w:proofErr w:type="spellStart"/>
+      <w:r>
+        <w:rPr>
+          <w:rFonts w:ascii="Times New Roman" w:hAnsi="Times New Roman" w:cs="Times New Roman"/>
+          <w:sz w:val="20"/>
+          <w:lang w:eastAsia="en-US"/>
+        </w:rPr>
+        <w:t>maíz</w:t>
+      </w:r>
+      <w:proofErr w:type="spellEnd"/>
+      <w:r>
+        <w:rPr>
+          <w:rFonts w:ascii="Times New Roman" w:hAnsi="Times New Roman" w:cs="Times New Roman"/>
+          <w:sz w:val="20"/>
+          <w:lang w:eastAsia="en-US"/>
+        </w:rPr>
+        <w:t xml:space="preserve"> se </w:t>
+      </w:r>
+      <w:proofErr w:type="spellStart"/>
+      <w:r>
+        <w:rPr>
+          <w:rFonts w:ascii="Times New Roman" w:hAnsi="Times New Roman" w:cs="Times New Roman"/>
+          <w:sz w:val="20"/>
+          <w:lang w:eastAsia="en-US"/>
+        </w:rPr>
+        <w:t>puede</w:t>
+      </w:r>
+      <w:proofErr w:type="spellEnd"/>
+      <w:r>
+        <w:rPr>
+          <w:rFonts w:ascii="Times New Roman" w:hAnsi="Times New Roman" w:cs="Times New Roman"/>
+          <w:sz w:val="20"/>
+          <w:lang w:eastAsia="en-US"/>
+        </w:rPr>
+        <w:t xml:space="preserve"> comer de </w:t>
+      </w:r>
+      <w:proofErr w:type="spellStart"/>
+      <w:r>
+        <w:rPr>
+          <w:rFonts w:ascii="Times New Roman" w:hAnsi="Times New Roman" w:cs="Times New Roman"/>
+          <w:sz w:val="20"/>
+          <w:lang w:eastAsia="en-US"/>
+        </w:rPr>
+        <w:t>muchas</w:t>
+      </w:r>
+      <w:proofErr w:type="spellEnd"/>
+      <w:r>
+        <w:rPr>
+          <w:rFonts w:ascii="Times New Roman" w:hAnsi="Times New Roman" w:cs="Times New Roman"/>
+          <w:sz w:val="20"/>
+          <w:lang w:eastAsia="en-US"/>
+        </w:rPr>
+        <w:t xml:space="preserve"> </w:t>
+      </w:r>
+      <w:proofErr w:type="spellStart"/>
+      <w:r>
+        <w:rPr>
+          <w:rFonts w:ascii="Times New Roman" w:hAnsi="Times New Roman" w:cs="Times New Roman"/>
+          <w:sz w:val="20"/>
+          <w:lang w:eastAsia="en-US"/>
+        </w:rPr>
+        <w:t>formas</w:t>
+      </w:r>
+      <w:proofErr w:type="spellEnd"/>
+      <w:r>
+        <w:rPr>
+          <w:rFonts w:ascii="Times New Roman" w:hAnsi="Times New Roman" w:cs="Times New Roman"/>
+          <w:sz w:val="20"/>
+          <w:lang w:eastAsia="en-US"/>
+        </w:rPr>
+        <w:t>.</w:t>
+      </w:r>
+      <w:proofErr w:type="gramEnd"/>
+      <w:r>
+        <w:rPr>
+          <w:rFonts w:ascii="Times New Roman" w:hAnsi="Times New Roman" w:cs="Times New Roman"/>
+          <w:sz w:val="20"/>
+          <w:lang w:eastAsia="en-US"/>
+        </w:rPr>
+        <w:t xml:space="preserve"> El </w:t>
+      </w:r>
+      <w:proofErr w:type="spellStart"/>
+      <w:r>
+        <w:rPr>
+          <w:rFonts w:ascii="Times New Roman" w:hAnsi="Times New Roman" w:cs="Times New Roman"/>
+          <w:sz w:val="20"/>
+          <w:lang w:eastAsia="en-US"/>
+        </w:rPr>
+        <w:t>maíz</w:t>
+      </w:r>
+      <w:proofErr w:type="spellEnd"/>
+      <w:r>
+        <w:rPr>
+          <w:rFonts w:ascii="Times New Roman" w:hAnsi="Times New Roman" w:cs="Times New Roman"/>
+          <w:sz w:val="20"/>
+          <w:lang w:eastAsia="en-US"/>
+        </w:rPr>
+        <w:t xml:space="preserve"> </w:t>
+      </w:r>
+      <w:proofErr w:type="spellStart"/>
+      <w:r>
+        <w:rPr>
+          <w:rFonts w:ascii="Times New Roman" w:hAnsi="Times New Roman" w:cs="Times New Roman"/>
+          <w:sz w:val="20"/>
+          <w:lang w:eastAsia="en-US"/>
+        </w:rPr>
+        <w:t>hervido</w:t>
+      </w:r>
+      <w:proofErr w:type="spellEnd"/>
+      <w:r>
+        <w:rPr>
+          <w:rFonts w:ascii="Times New Roman" w:hAnsi="Times New Roman" w:cs="Times New Roman"/>
+          <w:sz w:val="20"/>
+          <w:lang w:eastAsia="en-US"/>
+        </w:rPr>
+        <w:t xml:space="preserve"> </w:t>
+      </w:r>
+      <w:proofErr w:type="spellStart"/>
+      <w:r>
+        <w:rPr>
+          <w:rFonts w:ascii="Times New Roman" w:hAnsi="Times New Roman" w:cs="Times New Roman"/>
+          <w:sz w:val="20"/>
+          <w:lang w:eastAsia="en-US"/>
+        </w:rPr>
+        <w:t>es</w:t>
+      </w:r>
+      <w:proofErr w:type="spellEnd"/>
+      <w:r>
+        <w:rPr>
+          <w:rFonts w:ascii="Times New Roman" w:hAnsi="Times New Roman" w:cs="Times New Roman"/>
+          <w:sz w:val="20"/>
+          <w:lang w:eastAsia="en-US"/>
+        </w:rPr>
+        <w:t xml:space="preserve"> </w:t>
+      </w:r>
+      <w:proofErr w:type="spellStart"/>
+      <w:r>
+        <w:rPr>
+          <w:rFonts w:ascii="Times New Roman" w:hAnsi="Times New Roman" w:cs="Times New Roman"/>
+          <w:sz w:val="20"/>
+          <w:lang w:eastAsia="en-US"/>
+        </w:rPr>
+        <w:t>muy</w:t>
+      </w:r>
+      <w:proofErr w:type="spellEnd"/>
+      <w:r>
+        <w:rPr>
+          <w:rFonts w:ascii="Times New Roman" w:hAnsi="Times New Roman" w:cs="Times New Roman"/>
+          <w:sz w:val="20"/>
+          <w:lang w:eastAsia="en-US"/>
+        </w:rPr>
+        <w:t xml:space="preserve"> </w:t>
+      </w:r>
+      <w:proofErr w:type="spellStart"/>
+      <w:r>
+        <w:rPr>
+          <w:rFonts w:ascii="Times New Roman" w:hAnsi="Times New Roman" w:cs="Times New Roman"/>
+          <w:sz w:val="20"/>
+          <w:lang w:eastAsia="en-US"/>
+        </w:rPr>
+        <w:t>rico</w:t>
+      </w:r>
+      <w:proofErr w:type="spellEnd"/>
+      <w:r>
+        <w:rPr>
+          <w:rFonts w:ascii="Times New Roman" w:hAnsi="Times New Roman" w:cs="Times New Roman"/>
+          <w:sz w:val="20"/>
+          <w:lang w:eastAsia="en-US"/>
+        </w:rPr>
+        <w:t xml:space="preserve"> </w:t>
+      </w:r>
+      <w:r>
+        <w:rPr>
+          <w:rFonts w:ascii="Times New Roman" w:hAnsi="Times New Roman" w:cs="Times New Roman"/>
+          <w:sz w:val="20"/>
+          <w:lang w:eastAsia="en-US"/>
+        </w:rPr>
+        <w:t xml:space="preserve">y se </w:t>
+      </w:r>
+      <w:proofErr w:type="spellStart"/>
+      <w:r>
+        <w:rPr>
+          <w:rFonts w:ascii="Times New Roman" w:hAnsi="Times New Roman" w:cs="Times New Roman"/>
+          <w:sz w:val="20"/>
+          <w:lang w:eastAsia="en-US"/>
+        </w:rPr>
+        <w:t>puede</w:t>
+      </w:r>
+      <w:proofErr w:type="spellEnd"/>
+      <w:r>
+        <w:rPr>
+          <w:rFonts w:ascii="Times New Roman" w:hAnsi="Times New Roman" w:cs="Times New Roman"/>
+          <w:sz w:val="20"/>
+          <w:lang w:eastAsia="en-US"/>
+        </w:rPr>
+        <w:t xml:space="preserve"> </w:t>
+      </w:r>
+      <w:proofErr w:type="spellStart"/>
+      <w:r>
+        <w:rPr>
+          <w:rFonts w:ascii="Times New Roman" w:hAnsi="Times New Roman" w:cs="Times New Roman"/>
+          <w:sz w:val="20"/>
+          <w:lang w:eastAsia="en-US"/>
+        </w:rPr>
+        <w:t>añadir</w:t>
+      </w:r>
+      <w:proofErr w:type="spellEnd"/>
+      <w:r>
+        <w:rPr>
+          <w:rFonts w:ascii="Times New Roman" w:hAnsi="Times New Roman" w:cs="Times New Roman"/>
+          <w:sz w:val="20"/>
+          <w:lang w:eastAsia="en-US"/>
+        </w:rPr>
+        <w:t xml:space="preserve"> </w:t>
+      </w:r>
+      <w:proofErr w:type="gramStart"/>
+      <w:r>
+        <w:rPr>
+          <w:rFonts w:ascii="Times New Roman" w:hAnsi="Times New Roman" w:cs="Times New Roman"/>
+          <w:sz w:val="20"/>
+          <w:lang w:eastAsia="en-US"/>
+        </w:rPr>
+        <w:t>a</w:t>
+      </w:r>
+      <w:proofErr w:type="gramEnd"/>
+      <w:r>
+        <w:rPr>
+          <w:rFonts w:ascii="Times New Roman" w:hAnsi="Times New Roman" w:cs="Times New Roman"/>
+          <w:sz w:val="20"/>
+          <w:lang w:eastAsia="en-US"/>
+        </w:rPr>
+        <w:t xml:space="preserve"> </w:t>
+      </w:r>
+      <w:proofErr w:type="spellStart"/>
+      <w:r>
+        <w:rPr>
+          <w:rFonts w:ascii="Times New Roman" w:hAnsi="Times New Roman" w:cs="Times New Roman"/>
+          <w:sz w:val="20"/>
+          <w:lang w:eastAsia="en-US"/>
+        </w:rPr>
+        <w:t>ensaladas</w:t>
+      </w:r>
+      <w:proofErr w:type="spellEnd"/>
+      <w:r>
+        <w:rPr>
+          <w:rFonts w:ascii="Times New Roman" w:hAnsi="Times New Roman" w:cs="Times New Roman"/>
+          <w:sz w:val="20"/>
+          <w:lang w:eastAsia="en-US"/>
+        </w:rPr>
+        <w:t xml:space="preserve"> y </w:t>
+      </w:r>
+      <w:proofErr w:type="spellStart"/>
+      <w:r>
+        <w:rPr>
+          <w:rFonts w:ascii="Times New Roman" w:hAnsi="Times New Roman" w:cs="Times New Roman"/>
+          <w:sz w:val="20"/>
+          <w:lang w:eastAsia="en-US"/>
+        </w:rPr>
+        <w:t>guisos</w:t>
+      </w:r>
+      <w:proofErr w:type="spellEnd"/>
+      <w:r>
+        <w:rPr>
+          <w:rFonts w:ascii="Times New Roman" w:hAnsi="Times New Roman" w:cs="Times New Roman"/>
+          <w:sz w:val="20"/>
+          <w:lang w:eastAsia="en-US"/>
+        </w:rPr>
+        <w:t xml:space="preserve">. El </w:t>
+      </w:r>
+      <w:proofErr w:type="spellStart"/>
+      <w:r>
+        <w:rPr>
+          <w:rFonts w:ascii="Times New Roman" w:hAnsi="Times New Roman" w:cs="Times New Roman"/>
+          <w:sz w:val="20"/>
+          <w:lang w:eastAsia="en-US"/>
+        </w:rPr>
+        <w:t>maíz</w:t>
+      </w:r>
+      <w:proofErr w:type="spellEnd"/>
+      <w:r>
+        <w:rPr>
+          <w:rFonts w:ascii="Times New Roman" w:hAnsi="Times New Roman" w:cs="Times New Roman"/>
+          <w:sz w:val="20"/>
+          <w:lang w:eastAsia="en-US"/>
+        </w:rPr>
+        <w:t xml:space="preserve"> </w:t>
+      </w:r>
+      <w:proofErr w:type="spellStart"/>
+      <w:r>
+        <w:rPr>
+          <w:rFonts w:ascii="Times New Roman" w:hAnsi="Times New Roman" w:cs="Times New Roman"/>
+          <w:sz w:val="20"/>
+          <w:lang w:eastAsia="en-US"/>
+        </w:rPr>
+        <w:t>asado</w:t>
+      </w:r>
+      <w:proofErr w:type="spellEnd"/>
+      <w:r>
+        <w:rPr>
+          <w:rFonts w:ascii="Times New Roman" w:hAnsi="Times New Roman" w:cs="Times New Roman"/>
+          <w:sz w:val="20"/>
+          <w:lang w:eastAsia="en-US"/>
+        </w:rPr>
+        <w:t xml:space="preserve"> en la </w:t>
+      </w:r>
+      <w:proofErr w:type="spellStart"/>
+      <w:r>
+        <w:rPr>
+          <w:rFonts w:ascii="Times New Roman" w:hAnsi="Times New Roman" w:cs="Times New Roman"/>
+          <w:sz w:val="20"/>
+          <w:lang w:eastAsia="en-US"/>
+        </w:rPr>
+        <w:t>mazorca</w:t>
+      </w:r>
+      <w:proofErr w:type="spellEnd"/>
+      <w:r>
+        <w:rPr>
+          <w:rFonts w:ascii="Times New Roman" w:hAnsi="Times New Roman" w:cs="Times New Roman"/>
+          <w:sz w:val="20"/>
+          <w:lang w:eastAsia="en-US"/>
+        </w:rPr>
+        <w:t xml:space="preserve"> con </w:t>
+      </w:r>
+      <w:proofErr w:type="gramStart"/>
+      <w:r>
+        <w:rPr>
+          <w:rFonts w:ascii="Times New Roman" w:hAnsi="Times New Roman" w:cs="Times New Roman"/>
+          <w:sz w:val="20"/>
+          <w:lang w:eastAsia="en-US"/>
+        </w:rPr>
+        <w:t>un</w:t>
+      </w:r>
+      <w:proofErr w:type="gramEnd"/>
+      <w:r>
+        <w:rPr>
+          <w:rFonts w:ascii="Times New Roman" w:hAnsi="Times New Roman" w:cs="Times New Roman"/>
+          <w:sz w:val="20"/>
+          <w:lang w:eastAsia="en-US"/>
+        </w:rPr>
+        <w:t xml:space="preserve"> </w:t>
+      </w:r>
+      <w:proofErr w:type="spellStart"/>
+      <w:r>
+        <w:rPr>
+          <w:rFonts w:ascii="Times New Roman" w:hAnsi="Times New Roman" w:cs="Times New Roman"/>
+          <w:sz w:val="20"/>
+          <w:lang w:eastAsia="en-US"/>
+        </w:rPr>
+        <w:t>poco</w:t>
+      </w:r>
+      <w:proofErr w:type="spellEnd"/>
+      <w:r>
+        <w:rPr>
+          <w:rFonts w:ascii="Times New Roman" w:hAnsi="Times New Roman" w:cs="Times New Roman"/>
+          <w:sz w:val="20"/>
+          <w:lang w:eastAsia="en-US"/>
+        </w:rPr>
+        <w:t xml:space="preserve"> de </w:t>
+      </w:r>
+      <w:proofErr w:type="spellStart"/>
+      <w:r>
+        <w:rPr>
+          <w:rFonts w:ascii="Times New Roman" w:hAnsi="Times New Roman" w:cs="Times New Roman"/>
+          <w:sz w:val="20"/>
+          <w:lang w:eastAsia="en-US"/>
+        </w:rPr>
+        <w:t>sal</w:t>
+      </w:r>
+      <w:proofErr w:type="spellEnd"/>
+      <w:r>
+        <w:rPr>
+          <w:rFonts w:ascii="Times New Roman" w:hAnsi="Times New Roman" w:cs="Times New Roman"/>
+          <w:sz w:val="20"/>
+          <w:lang w:eastAsia="en-US"/>
+        </w:rPr>
+        <w:t xml:space="preserve"> y </w:t>
+      </w:r>
+      <w:proofErr w:type="spellStart"/>
+      <w:r>
+        <w:rPr>
+          <w:rFonts w:ascii="Times New Roman" w:hAnsi="Times New Roman" w:cs="Times New Roman"/>
+          <w:sz w:val="20"/>
+          <w:lang w:eastAsia="en-US"/>
+        </w:rPr>
+        <w:t>mantequilla</w:t>
+      </w:r>
+      <w:proofErr w:type="spellEnd"/>
+      <w:r>
+        <w:rPr>
+          <w:rFonts w:ascii="Times New Roman" w:hAnsi="Times New Roman" w:cs="Times New Roman"/>
+          <w:sz w:val="20"/>
+          <w:lang w:eastAsia="en-US"/>
+        </w:rPr>
+        <w:t xml:space="preserve"> </w:t>
+      </w:r>
+      <w:proofErr w:type="spellStart"/>
+      <w:r>
+        <w:rPr>
+          <w:rFonts w:ascii="Times New Roman" w:hAnsi="Times New Roman" w:cs="Times New Roman"/>
+          <w:sz w:val="20"/>
+          <w:lang w:eastAsia="en-US"/>
+        </w:rPr>
+        <w:t>también</w:t>
+      </w:r>
+      <w:proofErr w:type="spellEnd"/>
+      <w:r>
+        <w:rPr>
+          <w:rFonts w:ascii="Times New Roman" w:hAnsi="Times New Roman" w:cs="Times New Roman"/>
+          <w:sz w:val="20"/>
+          <w:lang w:eastAsia="en-US"/>
+        </w:rPr>
+        <w:t xml:space="preserve"> </w:t>
+      </w:r>
+      <w:proofErr w:type="spellStart"/>
+      <w:r>
+        <w:rPr>
+          <w:rFonts w:ascii="Times New Roman" w:hAnsi="Times New Roman" w:cs="Times New Roman"/>
+          <w:sz w:val="20"/>
+          <w:lang w:eastAsia="en-US"/>
+        </w:rPr>
+        <w:t>está</w:t>
+      </w:r>
+      <w:proofErr w:type="spellEnd"/>
+      <w:r>
+        <w:rPr>
+          <w:rFonts w:ascii="Times New Roman" w:hAnsi="Times New Roman" w:cs="Times New Roman"/>
+          <w:sz w:val="20"/>
+          <w:lang w:eastAsia="en-US"/>
+        </w:rPr>
+        <w:t xml:space="preserve"> </w:t>
+      </w:r>
+      <w:proofErr w:type="spellStart"/>
+      <w:r>
+        <w:rPr>
+          <w:rFonts w:ascii="Times New Roman" w:hAnsi="Times New Roman" w:cs="Times New Roman"/>
+          <w:sz w:val="20"/>
+          <w:lang w:eastAsia="en-US"/>
+        </w:rPr>
+        <w:t>delicioso</w:t>
+      </w:r>
+      <w:proofErr w:type="spellEnd"/>
+      <w:r>
+        <w:rPr>
+          <w:rFonts w:ascii="Times New Roman" w:hAnsi="Times New Roman" w:cs="Times New Roman"/>
+          <w:sz w:val="20"/>
+          <w:lang w:eastAsia="en-US"/>
+        </w:rPr>
+        <w:t xml:space="preserve">. </w:t>
+      </w:r>
+      <w:proofErr w:type="gramStart"/>
+      <w:r>
+        <w:rPr>
+          <w:rFonts w:ascii="Times New Roman" w:hAnsi="Times New Roman" w:cs="Times New Roman"/>
+          <w:sz w:val="20"/>
+          <w:lang w:eastAsia="en-US"/>
+        </w:rPr>
+        <w:t xml:space="preserve">El </w:t>
+      </w:r>
+      <w:proofErr w:type="spellStart"/>
+      <w:r>
+        <w:rPr>
+          <w:rFonts w:ascii="Times New Roman" w:hAnsi="Times New Roman" w:cs="Times New Roman"/>
+          <w:sz w:val="20"/>
+          <w:lang w:eastAsia="en-US"/>
+        </w:rPr>
+        <w:t>maíz</w:t>
+      </w:r>
+      <w:proofErr w:type="spellEnd"/>
+      <w:r>
+        <w:rPr>
+          <w:rFonts w:ascii="Times New Roman" w:hAnsi="Times New Roman" w:cs="Times New Roman"/>
+          <w:sz w:val="20"/>
+          <w:lang w:eastAsia="en-US"/>
+        </w:rPr>
+        <w:t xml:space="preserve"> </w:t>
+      </w:r>
+      <w:r>
+        <w:rPr>
+          <w:rFonts w:ascii="Times New Roman" w:hAnsi="Times New Roman" w:cs="Times New Roman"/>
+          <w:sz w:val="20"/>
+          <w:lang w:eastAsia="en-US"/>
+        </w:rPr>
+        <w:t xml:space="preserve">tostado </w:t>
+      </w:r>
+      <w:proofErr w:type="spellStart"/>
+      <w:r>
+        <w:rPr>
+          <w:rFonts w:ascii="Times New Roman" w:hAnsi="Times New Roman" w:cs="Times New Roman"/>
+          <w:sz w:val="20"/>
+          <w:lang w:eastAsia="en-US"/>
+        </w:rPr>
+        <w:t>sirve</w:t>
+      </w:r>
+      <w:proofErr w:type="spellEnd"/>
+      <w:r>
+        <w:rPr>
+          <w:rFonts w:ascii="Times New Roman" w:hAnsi="Times New Roman" w:cs="Times New Roman"/>
+          <w:sz w:val="20"/>
+          <w:lang w:eastAsia="en-US"/>
+        </w:rPr>
+        <w:t xml:space="preserve"> </w:t>
+      </w:r>
+      <w:proofErr w:type="spellStart"/>
+      <w:r>
+        <w:rPr>
+          <w:rFonts w:ascii="Times New Roman" w:hAnsi="Times New Roman" w:cs="Times New Roman"/>
+          <w:sz w:val="20"/>
+          <w:lang w:eastAsia="en-US"/>
+        </w:rPr>
+        <w:t>para</w:t>
+      </w:r>
+      <w:proofErr w:type="spellEnd"/>
+      <w:r>
+        <w:rPr>
+          <w:rFonts w:ascii="Times New Roman" w:hAnsi="Times New Roman" w:cs="Times New Roman"/>
+          <w:sz w:val="20"/>
+          <w:lang w:eastAsia="en-US"/>
+        </w:rPr>
+        <w:t xml:space="preserve"> </w:t>
+      </w:r>
+      <w:proofErr w:type="spellStart"/>
+      <w:r>
+        <w:rPr>
+          <w:rFonts w:ascii="Times New Roman" w:hAnsi="Times New Roman" w:cs="Times New Roman"/>
+          <w:sz w:val="20"/>
+          <w:lang w:eastAsia="en-US"/>
+        </w:rPr>
+        <w:t>fabricar</w:t>
+      </w:r>
+      <w:proofErr w:type="spellEnd"/>
+      <w:r>
+        <w:rPr>
+          <w:rFonts w:ascii="Times New Roman" w:hAnsi="Times New Roman" w:cs="Times New Roman"/>
+          <w:sz w:val="20"/>
+          <w:lang w:eastAsia="en-US"/>
+        </w:rPr>
+        <w:t xml:space="preserve"> </w:t>
+      </w:r>
+      <w:proofErr w:type="spellStart"/>
+      <w:r>
+        <w:rPr>
+          <w:rFonts w:ascii="Times New Roman" w:hAnsi="Times New Roman" w:cs="Times New Roman"/>
+          <w:sz w:val="20"/>
+          <w:lang w:eastAsia="en-US"/>
+        </w:rPr>
+        <w:t>copos</w:t>
+      </w:r>
+      <w:proofErr w:type="spellEnd"/>
+      <w:r>
+        <w:rPr>
+          <w:rFonts w:ascii="Times New Roman" w:hAnsi="Times New Roman" w:cs="Times New Roman"/>
+          <w:sz w:val="20"/>
+          <w:lang w:eastAsia="en-US"/>
+        </w:rPr>
+        <w:t xml:space="preserve"> de </w:t>
+      </w:r>
+      <w:proofErr w:type="spellStart"/>
+      <w:r>
+        <w:rPr>
+          <w:rFonts w:ascii="Times New Roman" w:hAnsi="Times New Roman" w:cs="Times New Roman"/>
+          <w:sz w:val="20"/>
+          <w:lang w:eastAsia="en-US"/>
+        </w:rPr>
+        <w:t>maíz</w:t>
+      </w:r>
+      <w:proofErr w:type="spellEnd"/>
+      <w:r>
+        <w:rPr>
+          <w:rFonts w:ascii="Times New Roman" w:hAnsi="Times New Roman" w:cs="Times New Roman"/>
+          <w:sz w:val="20"/>
+          <w:lang w:eastAsia="en-US"/>
+        </w:rPr>
+        <w:t xml:space="preserve"> y </w:t>
+      </w:r>
+      <w:proofErr w:type="spellStart"/>
+      <w:r>
+        <w:rPr>
+          <w:rFonts w:ascii="Times New Roman" w:hAnsi="Times New Roman" w:cs="Times New Roman"/>
+          <w:sz w:val="20"/>
+          <w:lang w:eastAsia="en-US"/>
+        </w:rPr>
+        <w:t>otros</w:t>
+      </w:r>
+      <w:proofErr w:type="spellEnd"/>
+      <w:r>
+        <w:rPr>
+          <w:rFonts w:ascii="Times New Roman" w:hAnsi="Times New Roman" w:cs="Times New Roman"/>
+          <w:sz w:val="20"/>
+          <w:lang w:eastAsia="en-US"/>
+        </w:rPr>
+        <w:t xml:space="preserve"> </w:t>
+      </w:r>
+      <w:proofErr w:type="spellStart"/>
+      <w:r>
+        <w:rPr>
+          <w:rFonts w:ascii="Times New Roman" w:hAnsi="Times New Roman" w:cs="Times New Roman"/>
+          <w:sz w:val="20"/>
+          <w:lang w:eastAsia="en-US"/>
+        </w:rPr>
+        <w:t>cereales</w:t>
+      </w:r>
+      <w:proofErr w:type="spellEnd"/>
+      <w:r>
+        <w:rPr>
+          <w:rFonts w:ascii="Times New Roman" w:hAnsi="Times New Roman" w:cs="Times New Roman"/>
+          <w:sz w:val="20"/>
+          <w:lang w:eastAsia="en-US"/>
+        </w:rPr>
+        <w:t xml:space="preserve"> de </w:t>
+      </w:r>
+      <w:proofErr w:type="spellStart"/>
+      <w:r>
+        <w:rPr>
+          <w:rFonts w:ascii="Times New Roman" w:hAnsi="Times New Roman" w:cs="Times New Roman"/>
+          <w:sz w:val="20"/>
+          <w:lang w:eastAsia="en-US"/>
+        </w:rPr>
+        <w:t>desayuno</w:t>
+      </w:r>
+      <w:proofErr w:type="spellEnd"/>
+      <w:r>
+        <w:rPr>
+          <w:rFonts w:ascii="Times New Roman" w:hAnsi="Times New Roman" w:cs="Times New Roman"/>
+          <w:sz w:val="20"/>
+          <w:lang w:eastAsia="en-US"/>
+        </w:rPr>
+        <w:t>.</w:t>
+      </w:r>
+      <w:proofErr w:type="gramEnd"/>
+      <w:r>
+        <w:rPr>
+          <w:rFonts w:ascii="Times New Roman" w:hAnsi="Times New Roman" w:cs="Times New Roman"/>
+          <w:sz w:val="20"/>
+          <w:lang w:eastAsia="en-US"/>
+        </w:rPr>
+        <w:t xml:space="preserve"> </w:t>
+      </w:r>
+      <w:proofErr w:type="spellStart"/>
+      <w:proofErr w:type="gramStart"/>
+      <w:r>
+        <w:rPr>
+          <w:rFonts w:ascii="Times New Roman" w:hAnsi="Times New Roman" w:cs="Times New Roman"/>
+          <w:sz w:val="20"/>
+          <w:lang w:eastAsia="en-US"/>
+        </w:rPr>
+        <w:t>Por</w:t>
+      </w:r>
+      <w:proofErr w:type="spellEnd"/>
+      <w:r>
+        <w:rPr>
+          <w:rFonts w:ascii="Times New Roman" w:hAnsi="Times New Roman" w:cs="Times New Roman"/>
+          <w:sz w:val="20"/>
+          <w:lang w:eastAsia="en-US"/>
+        </w:rPr>
+        <w:t xml:space="preserve"> </w:t>
+      </w:r>
+      <w:proofErr w:type="spellStart"/>
+      <w:r>
+        <w:rPr>
+          <w:rFonts w:ascii="Times New Roman" w:hAnsi="Times New Roman" w:cs="Times New Roman"/>
+          <w:sz w:val="20"/>
+          <w:lang w:eastAsia="en-US"/>
+        </w:rPr>
+        <w:t>úl</w:t>
+      </w:r>
+      <w:r>
+        <w:rPr>
+          <w:rFonts w:ascii="Times New Roman" w:hAnsi="Times New Roman" w:cs="Times New Roman"/>
+          <w:sz w:val="20"/>
+          <w:lang w:eastAsia="en-US"/>
+        </w:rPr>
+        <w:t>timo</w:t>
+      </w:r>
+      <w:proofErr w:type="spellEnd"/>
+      <w:r>
+        <w:rPr>
+          <w:rFonts w:ascii="Times New Roman" w:hAnsi="Times New Roman" w:cs="Times New Roman"/>
+          <w:sz w:val="20"/>
+          <w:lang w:eastAsia="en-US"/>
+        </w:rPr>
+        <w:t xml:space="preserve">, </w:t>
+      </w:r>
+      <w:proofErr w:type="spellStart"/>
+      <w:r>
+        <w:rPr>
+          <w:rFonts w:ascii="Times New Roman" w:hAnsi="Times New Roman" w:cs="Times New Roman"/>
+          <w:sz w:val="20"/>
+          <w:lang w:eastAsia="en-US"/>
+        </w:rPr>
+        <w:t>si</w:t>
+      </w:r>
+      <w:proofErr w:type="spellEnd"/>
+      <w:r>
+        <w:rPr>
+          <w:rFonts w:ascii="Times New Roman" w:hAnsi="Times New Roman" w:cs="Times New Roman"/>
+          <w:sz w:val="20"/>
+          <w:lang w:eastAsia="en-US"/>
+        </w:rPr>
+        <w:t xml:space="preserve"> se </w:t>
+      </w:r>
+      <w:proofErr w:type="spellStart"/>
+      <w:r>
+        <w:rPr>
+          <w:rFonts w:ascii="Times New Roman" w:hAnsi="Times New Roman" w:cs="Times New Roman"/>
+          <w:sz w:val="20"/>
+          <w:lang w:eastAsia="en-US"/>
+        </w:rPr>
+        <w:t>seca</w:t>
+      </w:r>
+      <w:proofErr w:type="spellEnd"/>
+      <w:r>
+        <w:rPr>
+          <w:rFonts w:ascii="Times New Roman" w:hAnsi="Times New Roman" w:cs="Times New Roman"/>
+          <w:sz w:val="20"/>
+          <w:lang w:eastAsia="en-US"/>
+        </w:rPr>
+        <w:t xml:space="preserve"> y se </w:t>
+      </w:r>
+      <w:proofErr w:type="spellStart"/>
+      <w:r>
+        <w:rPr>
+          <w:rFonts w:ascii="Times New Roman" w:hAnsi="Times New Roman" w:cs="Times New Roman"/>
+          <w:sz w:val="20"/>
+          <w:lang w:eastAsia="en-US"/>
+        </w:rPr>
+        <w:t>muele</w:t>
+      </w:r>
+      <w:proofErr w:type="spellEnd"/>
+      <w:r>
+        <w:rPr>
+          <w:rFonts w:ascii="Times New Roman" w:hAnsi="Times New Roman" w:cs="Times New Roman"/>
+          <w:sz w:val="20"/>
+          <w:lang w:eastAsia="en-US"/>
+        </w:rPr>
+        <w:t xml:space="preserve">, el </w:t>
+      </w:r>
+      <w:proofErr w:type="spellStart"/>
+      <w:r>
+        <w:rPr>
+          <w:rFonts w:ascii="Times New Roman" w:hAnsi="Times New Roman" w:cs="Times New Roman"/>
+          <w:sz w:val="20"/>
+          <w:lang w:eastAsia="en-US"/>
+        </w:rPr>
+        <w:t>resultado</w:t>
+      </w:r>
+      <w:proofErr w:type="spellEnd"/>
+      <w:r>
+        <w:rPr>
+          <w:rFonts w:ascii="Times New Roman" w:hAnsi="Times New Roman" w:cs="Times New Roman"/>
+          <w:sz w:val="20"/>
+          <w:lang w:eastAsia="en-US"/>
+        </w:rPr>
+        <w:t xml:space="preserve"> </w:t>
+      </w:r>
+      <w:proofErr w:type="spellStart"/>
+      <w:r>
+        <w:rPr>
+          <w:rFonts w:ascii="Times New Roman" w:hAnsi="Times New Roman" w:cs="Times New Roman"/>
+          <w:sz w:val="20"/>
+          <w:lang w:eastAsia="en-US"/>
+        </w:rPr>
+        <w:t>es</w:t>
+      </w:r>
+      <w:proofErr w:type="spellEnd"/>
+      <w:r>
+        <w:rPr>
+          <w:rFonts w:ascii="Times New Roman" w:hAnsi="Times New Roman" w:cs="Times New Roman"/>
+          <w:sz w:val="20"/>
+          <w:lang w:eastAsia="en-US"/>
+        </w:rPr>
+        <w:t xml:space="preserve"> </w:t>
+      </w:r>
+      <w:proofErr w:type="spellStart"/>
+      <w:r>
+        <w:rPr>
+          <w:rFonts w:ascii="Times New Roman" w:hAnsi="Times New Roman" w:cs="Times New Roman"/>
+          <w:sz w:val="20"/>
+          <w:lang w:eastAsia="en-US"/>
+        </w:rPr>
+        <w:t>una</w:t>
+      </w:r>
+      <w:proofErr w:type="spellEnd"/>
+      <w:r>
+        <w:rPr>
+          <w:rFonts w:ascii="Times New Roman" w:hAnsi="Times New Roman" w:cs="Times New Roman"/>
+          <w:sz w:val="20"/>
+          <w:lang w:eastAsia="en-US"/>
+        </w:rPr>
+        <w:t xml:space="preserve"> </w:t>
+      </w:r>
+      <w:proofErr w:type="spellStart"/>
+      <w:r>
+        <w:rPr>
+          <w:rFonts w:ascii="Times New Roman" w:hAnsi="Times New Roman" w:cs="Times New Roman"/>
+          <w:sz w:val="20"/>
+          <w:lang w:eastAsia="en-US"/>
+        </w:rPr>
+        <w:t>harina</w:t>
+      </w:r>
+      <w:proofErr w:type="spellEnd"/>
+      <w:r>
+        <w:rPr>
+          <w:rFonts w:ascii="Times New Roman" w:hAnsi="Times New Roman" w:cs="Times New Roman"/>
+          <w:sz w:val="20"/>
+          <w:lang w:eastAsia="en-US"/>
+        </w:rPr>
+        <w:t xml:space="preserve"> ideal </w:t>
+      </w:r>
+      <w:proofErr w:type="spellStart"/>
+      <w:r>
+        <w:rPr>
+          <w:rFonts w:ascii="Times New Roman" w:hAnsi="Times New Roman" w:cs="Times New Roman"/>
+          <w:sz w:val="20"/>
+          <w:lang w:eastAsia="en-US"/>
+        </w:rPr>
+        <w:t>para</w:t>
+      </w:r>
+      <w:proofErr w:type="spellEnd"/>
+      <w:r>
+        <w:rPr>
+          <w:rFonts w:ascii="Times New Roman" w:hAnsi="Times New Roman" w:cs="Times New Roman"/>
+          <w:sz w:val="20"/>
+          <w:lang w:eastAsia="en-US"/>
+        </w:rPr>
+        <w:t xml:space="preserve"> </w:t>
+      </w:r>
+      <w:proofErr w:type="spellStart"/>
+      <w:r>
+        <w:rPr>
+          <w:rFonts w:ascii="Times New Roman" w:hAnsi="Times New Roman" w:cs="Times New Roman"/>
+          <w:sz w:val="20"/>
+          <w:lang w:eastAsia="en-US"/>
+        </w:rPr>
+        <w:t>elaborar</w:t>
+      </w:r>
+      <w:proofErr w:type="spellEnd"/>
+      <w:r>
+        <w:rPr>
+          <w:rFonts w:ascii="Times New Roman" w:hAnsi="Times New Roman" w:cs="Times New Roman"/>
+          <w:sz w:val="20"/>
+          <w:lang w:eastAsia="en-US"/>
+        </w:rPr>
+        <w:t xml:space="preserve"> panes y </w:t>
+      </w:r>
+      <w:proofErr w:type="spellStart"/>
+      <w:r>
+        <w:rPr>
+          <w:rFonts w:ascii="Times New Roman" w:hAnsi="Times New Roman" w:cs="Times New Roman"/>
+          <w:sz w:val="20"/>
+          <w:lang w:eastAsia="en-US"/>
+        </w:rPr>
+        <w:t>tortitas</w:t>
+      </w:r>
+      <w:proofErr w:type="spellEnd"/>
+      <w:r>
+        <w:rPr>
+          <w:rFonts w:ascii="Times New Roman" w:hAnsi="Times New Roman" w:cs="Times New Roman"/>
+          <w:sz w:val="20"/>
+          <w:lang w:eastAsia="en-US"/>
+        </w:rPr>
+        <w:t>.</w:t>
+      </w:r>
+      <w:proofErr w:type="gramEnd"/>
     </w:p>
     <w:p>
       <w:pPr>
@@ -141,45 +1241,601 @@
           <w:lang w:eastAsia="en-US"/>
         </w:rPr>
       </w:pPr>
-      <w:r>
-        <w:rPr>
-          <w:rFonts w:ascii="Times New Roman" w:hAnsi="Times New Roman" w:cs="Times New Roman"/>
-          <w:sz w:val="20"/>
-          <w:lang w:eastAsia="en-US"/>
-        </w:rPr>
-        <w:t>Pero sin duda la forma más popular de disfrutar de este cereal es en form</w:t>
-      </w:r>
-      <w:r>
-        <w:rPr>
-          <w:rFonts w:ascii="Times New Roman" w:hAnsi="Times New Roman" w:cs="Times New Roman"/>
-          <w:sz w:val="20"/>
-          <w:lang w:eastAsia="en-US"/>
-        </w:rPr>
-        <w:t xml:space="preserve">a de palomitas. Hacerlas es muy </w:t>
-      </w:r>
-      <w:r>
-        <w:rPr>
-          <w:rFonts w:ascii="Times New Roman" w:hAnsi="Times New Roman" w:cs="Times New Roman"/>
-          <w:sz w:val="20"/>
-          <w:lang w:eastAsia="en-US"/>
-        </w:rPr>
-        <w:t>fácil y divertido así que ahí va la receta por si te apetece probar. No olvides</w:t>
-      </w:r>
-      <w:r>
-        <w:rPr>
-          <w:rFonts w:ascii="Times New Roman" w:hAnsi="Times New Roman" w:cs="Times New Roman"/>
-          <w:sz w:val="20"/>
-          <w:lang w:eastAsia="en-US"/>
-        </w:rPr>
-        <w:t xml:space="preserve"> que para ello debes contar con </w:t>
-      </w:r>
-      <w:r>
-        <w:rPr>
-          <w:rFonts w:ascii="Times New Roman" w:hAnsi="Times New Roman" w:cs="Times New Roman"/>
-          <w:sz w:val="20"/>
-          <w:lang w:eastAsia="en-US"/>
-        </w:rPr>
-        <w:t>la ayuda de un adulto ¿de acuerdo?</w:t>
+      <w:proofErr w:type="spellStart"/>
+      <w:r>
+        <w:rPr>
+          <w:rFonts w:ascii="Times New Roman" w:hAnsi="Times New Roman" w:cs="Times New Roman"/>
+          <w:sz w:val="20"/>
+          <w:lang w:eastAsia="en-US"/>
+        </w:rPr>
+        <w:t>Pero</w:t>
+      </w:r>
+      <w:proofErr w:type="spellEnd"/>
+      <w:r>
+        <w:rPr>
+          <w:rFonts w:ascii="Times New Roman" w:hAnsi="Times New Roman" w:cs="Times New Roman"/>
+          <w:sz w:val="20"/>
+          <w:lang w:eastAsia="en-US"/>
+        </w:rPr>
+        <w:t xml:space="preserve"> sin </w:t>
+      </w:r>
+      <w:proofErr w:type="spellStart"/>
+      <w:r>
+        <w:rPr>
+          <w:rFonts w:ascii="Times New Roman" w:hAnsi="Times New Roman" w:cs="Times New Roman"/>
+          <w:sz w:val="20"/>
+          <w:lang w:eastAsia="en-US"/>
+        </w:rPr>
+        <w:t>duda</w:t>
+      </w:r>
+      <w:proofErr w:type="spellEnd"/>
+      <w:r>
+        <w:rPr>
+          <w:rFonts w:ascii="Times New Roman" w:hAnsi="Times New Roman" w:cs="Times New Roman"/>
+          <w:sz w:val="20"/>
+          <w:lang w:eastAsia="en-US"/>
+        </w:rPr>
+        <w:t xml:space="preserve"> la forma </w:t>
+      </w:r>
+      <w:proofErr w:type="spellStart"/>
+      <w:r>
+        <w:rPr>
+          <w:rFonts w:ascii="Times New Roman" w:hAnsi="Times New Roman" w:cs="Times New Roman"/>
+          <w:sz w:val="20"/>
+          <w:lang w:eastAsia="en-US"/>
+        </w:rPr>
+        <w:t>más</w:t>
+      </w:r>
+      <w:proofErr w:type="spellEnd"/>
+      <w:r>
+        <w:rPr>
+          <w:rFonts w:ascii="Times New Roman" w:hAnsi="Times New Roman" w:cs="Times New Roman"/>
+          <w:sz w:val="20"/>
+          <w:lang w:eastAsia="en-US"/>
+        </w:rPr>
+        <w:t xml:space="preserve"> popular de </w:t>
+      </w:r>
+      <w:proofErr w:type="spellStart"/>
+      <w:r>
+        <w:rPr>
+          <w:rFonts w:ascii="Times New Roman" w:hAnsi="Times New Roman" w:cs="Times New Roman"/>
+          <w:sz w:val="20"/>
+          <w:lang w:eastAsia="en-US"/>
+        </w:rPr>
+        <w:t>disfrutar</w:t>
+      </w:r>
+      <w:proofErr w:type="spellEnd"/>
+      <w:r>
+        <w:rPr>
+          <w:rFonts w:ascii="Times New Roman" w:hAnsi="Times New Roman" w:cs="Times New Roman"/>
+          <w:sz w:val="20"/>
+          <w:lang w:eastAsia="en-US"/>
+        </w:rPr>
+        <w:t xml:space="preserve"> de </w:t>
+      </w:r>
+      <w:proofErr w:type="spellStart"/>
+      <w:proofErr w:type="gramStart"/>
+      <w:r>
+        <w:rPr>
+          <w:rFonts w:ascii="Times New Roman" w:hAnsi="Times New Roman" w:cs="Times New Roman"/>
+          <w:sz w:val="20"/>
+          <w:lang w:eastAsia="en-US"/>
+        </w:rPr>
+        <w:t>este</w:t>
+      </w:r>
+      <w:proofErr w:type="spellEnd"/>
+      <w:proofErr w:type="gramEnd"/>
+      <w:r>
+        <w:rPr>
+          <w:rFonts w:ascii="Times New Roman" w:hAnsi="Times New Roman" w:cs="Times New Roman"/>
+          <w:sz w:val="20"/>
+          <w:lang w:eastAsia="en-US"/>
+        </w:rPr>
+        <w:t xml:space="preserve"> cereal </w:t>
+      </w:r>
+      <w:proofErr w:type="spellStart"/>
+      <w:r>
+        <w:rPr>
+          <w:rFonts w:ascii="Times New Roman" w:hAnsi="Times New Roman" w:cs="Times New Roman"/>
+          <w:sz w:val="20"/>
+          <w:lang w:eastAsia="en-US"/>
+        </w:rPr>
+        <w:t>es</w:t>
+      </w:r>
+      <w:proofErr w:type="spellEnd"/>
+      <w:r>
+        <w:rPr>
+          <w:rFonts w:ascii="Times New Roman" w:hAnsi="Times New Roman" w:cs="Times New Roman"/>
+          <w:sz w:val="20"/>
+          <w:lang w:eastAsia="en-US"/>
+        </w:rPr>
+        <w:t xml:space="preserve"> en form</w:t>
+      </w:r>
+      <w:r>
+        <w:rPr>
+          <w:rFonts w:ascii="Times New Roman" w:hAnsi="Times New Roman" w:cs="Times New Roman"/>
+          <w:sz w:val="20"/>
+          <w:lang w:eastAsia="en-US"/>
+        </w:rPr>
+        <w:t xml:space="preserve">a de </w:t>
+      </w:r>
+      <w:proofErr w:type="spellStart"/>
+      <w:r>
+        <w:rPr>
+          <w:rFonts w:ascii="Times New Roman" w:hAnsi="Times New Roman" w:cs="Times New Roman"/>
+          <w:sz w:val="20"/>
+          <w:lang w:eastAsia="en-US"/>
+        </w:rPr>
+        <w:t>palomitas</w:t>
+      </w:r>
+      <w:proofErr w:type="spellEnd"/>
+      <w:r>
+        <w:rPr>
+          <w:rFonts w:ascii="Times New Roman" w:hAnsi="Times New Roman" w:cs="Times New Roman"/>
+          <w:sz w:val="20"/>
+          <w:lang w:eastAsia="en-US"/>
+        </w:rPr>
+        <w:t xml:space="preserve">. </w:t>
+      </w:r>
+      <w:proofErr w:type="spellStart"/>
+      <w:r>
+        <w:rPr>
+          <w:rFonts w:ascii="Times New Roman" w:hAnsi="Times New Roman" w:cs="Times New Roman"/>
+          <w:sz w:val="20"/>
+          <w:lang w:eastAsia="en-US"/>
+        </w:rPr>
+        <w:t>Hacerlas</w:t>
+      </w:r>
+      <w:proofErr w:type="spellEnd"/>
+      <w:r>
+        <w:rPr>
+          <w:rFonts w:ascii="Times New Roman" w:hAnsi="Times New Roman" w:cs="Times New Roman"/>
+          <w:sz w:val="20"/>
+          <w:lang w:eastAsia="en-US"/>
+        </w:rPr>
+        <w:t xml:space="preserve"> </w:t>
+      </w:r>
+      <w:proofErr w:type="spellStart"/>
+      <w:r>
+        <w:rPr>
+          <w:rFonts w:ascii="Times New Roman" w:hAnsi="Times New Roman" w:cs="Times New Roman"/>
+          <w:sz w:val="20"/>
+          <w:lang w:eastAsia="en-US"/>
+        </w:rPr>
+        <w:t>es</w:t>
+      </w:r>
+      <w:proofErr w:type="spellEnd"/>
+      <w:r>
+        <w:rPr>
+          <w:rFonts w:ascii="Times New Roman" w:hAnsi="Times New Roman" w:cs="Times New Roman"/>
+          <w:sz w:val="20"/>
+          <w:lang w:eastAsia="en-US"/>
+        </w:rPr>
+        <w:t xml:space="preserve"> </w:t>
+      </w:r>
+      <w:proofErr w:type="spellStart"/>
+      <w:r>
+        <w:rPr>
+          <w:rFonts w:ascii="Times New Roman" w:hAnsi="Times New Roman" w:cs="Times New Roman"/>
+          <w:sz w:val="20"/>
+          <w:lang w:eastAsia="en-US"/>
+        </w:rPr>
+        <w:t>muy</w:t>
+      </w:r>
+      <w:proofErr w:type="spellEnd"/>
+      <w:r>
+        <w:rPr>
+          <w:rFonts w:ascii="Times New Roman" w:hAnsi="Times New Roman" w:cs="Times New Roman"/>
+          <w:sz w:val="20"/>
+          <w:lang w:eastAsia="en-US"/>
+        </w:rPr>
+        <w:t xml:space="preserve"> </w:t>
+      </w:r>
+      <w:proofErr w:type="spellStart"/>
+      <w:r>
+        <w:rPr>
+          <w:rFonts w:ascii="Times New Roman" w:hAnsi="Times New Roman" w:cs="Times New Roman"/>
+          <w:sz w:val="20"/>
+          <w:lang w:eastAsia="en-US"/>
+        </w:rPr>
+        <w:t>fácil</w:t>
+      </w:r>
+      <w:proofErr w:type="spellEnd"/>
+      <w:r>
+        <w:rPr>
+          <w:rFonts w:ascii="Times New Roman" w:hAnsi="Times New Roman" w:cs="Times New Roman"/>
+          <w:sz w:val="20"/>
+          <w:lang w:eastAsia="en-US"/>
+        </w:rPr>
+        <w:t xml:space="preserve"> y </w:t>
+      </w:r>
+      <w:proofErr w:type="spellStart"/>
+      <w:r>
+        <w:rPr>
+          <w:rFonts w:ascii="Times New Roman" w:hAnsi="Times New Roman" w:cs="Times New Roman"/>
+          <w:sz w:val="20"/>
+          <w:lang w:eastAsia="en-US"/>
+        </w:rPr>
+        <w:t>divertido</w:t>
+      </w:r>
+      <w:proofErr w:type="spellEnd"/>
+      <w:r>
+        <w:rPr>
+          <w:rFonts w:ascii="Times New Roman" w:hAnsi="Times New Roman" w:cs="Times New Roman"/>
+          <w:sz w:val="20"/>
+          <w:lang w:eastAsia="en-US"/>
+        </w:rPr>
+        <w:t xml:space="preserve"> </w:t>
+      </w:r>
+      <w:proofErr w:type="spellStart"/>
+      <w:r>
+        <w:rPr>
+          <w:rFonts w:ascii="Times New Roman" w:hAnsi="Times New Roman" w:cs="Times New Roman"/>
+          <w:sz w:val="20"/>
+          <w:lang w:eastAsia="en-US"/>
+        </w:rPr>
+        <w:t>así</w:t>
+      </w:r>
+      <w:proofErr w:type="spellEnd"/>
+      <w:r>
+        <w:rPr>
+          <w:rFonts w:ascii="Times New Roman" w:hAnsi="Times New Roman" w:cs="Times New Roman"/>
+          <w:sz w:val="20"/>
+          <w:lang w:eastAsia="en-US"/>
+        </w:rPr>
+        <w:t xml:space="preserve"> </w:t>
+      </w:r>
+      <w:proofErr w:type="spellStart"/>
+      <w:r>
+        <w:rPr>
+          <w:rFonts w:ascii="Times New Roman" w:hAnsi="Times New Roman" w:cs="Times New Roman"/>
+          <w:sz w:val="20"/>
+          <w:lang w:eastAsia="en-US"/>
+        </w:rPr>
+        <w:t>que</w:t>
+      </w:r>
+      <w:proofErr w:type="spellEnd"/>
+      <w:r>
+        <w:rPr>
+          <w:rFonts w:ascii="Times New Roman" w:hAnsi="Times New Roman" w:cs="Times New Roman"/>
+          <w:sz w:val="20"/>
+          <w:lang w:eastAsia="en-US"/>
+        </w:rPr>
+        <w:t xml:space="preserve"> </w:t>
+      </w:r>
+      <w:proofErr w:type="spellStart"/>
+      <w:r>
+        <w:rPr>
+          <w:rFonts w:ascii="Times New Roman" w:hAnsi="Times New Roman" w:cs="Times New Roman"/>
+          <w:sz w:val="20"/>
+          <w:lang w:eastAsia="en-US"/>
+        </w:rPr>
+        <w:t>ahí</w:t>
+      </w:r>
+      <w:proofErr w:type="spellEnd"/>
+      <w:r>
+        <w:rPr>
+          <w:rFonts w:ascii="Times New Roman" w:hAnsi="Times New Roman" w:cs="Times New Roman"/>
+          <w:sz w:val="20"/>
+          <w:lang w:eastAsia="en-US"/>
+        </w:rPr>
+        <w:t xml:space="preserve"> </w:t>
+      </w:r>
+      <w:proofErr w:type="spellStart"/>
+      <w:proofErr w:type="gramStart"/>
+      <w:r>
+        <w:rPr>
+          <w:rFonts w:ascii="Times New Roman" w:hAnsi="Times New Roman" w:cs="Times New Roman"/>
+          <w:sz w:val="20"/>
+          <w:lang w:eastAsia="en-US"/>
+        </w:rPr>
+        <w:t>va</w:t>
+      </w:r>
+      <w:proofErr w:type="spellEnd"/>
+      <w:proofErr w:type="gramEnd"/>
+      <w:r>
+        <w:rPr>
+          <w:rFonts w:ascii="Times New Roman" w:hAnsi="Times New Roman" w:cs="Times New Roman"/>
+          <w:sz w:val="20"/>
+          <w:lang w:eastAsia="en-US"/>
+        </w:rPr>
+        <w:t xml:space="preserve"> la </w:t>
+      </w:r>
+      <w:proofErr w:type="spellStart"/>
+      <w:r>
+        <w:rPr>
+          <w:rFonts w:ascii="Times New Roman" w:hAnsi="Times New Roman" w:cs="Times New Roman"/>
+          <w:sz w:val="20"/>
+          <w:lang w:eastAsia="en-US"/>
+        </w:rPr>
+        <w:t>receta</w:t>
+      </w:r>
+      <w:proofErr w:type="spellEnd"/>
+      <w:r>
+        <w:rPr>
+          <w:rFonts w:ascii="Times New Roman" w:hAnsi="Times New Roman" w:cs="Times New Roman"/>
+          <w:sz w:val="20"/>
+          <w:lang w:eastAsia="en-US"/>
+        </w:rPr>
+        <w:t xml:space="preserve"> </w:t>
+      </w:r>
+      <w:proofErr w:type="spellStart"/>
+      <w:r>
+        <w:rPr>
+          <w:rFonts w:ascii="Times New Roman" w:hAnsi="Times New Roman" w:cs="Times New Roman"/>
+          <w:sz w:val="20"/>
+          <w:lang w:eastAsia="en-US"/>
+        </w:rPr>
+        <w:t>por</w:t>
+      </w:r>
+      <w:proofErr w:type="spellEnd"/>
+      <w:r>
+        <w:rPr>
+          <w:rFonts w:ascii="Times New Roman" w:hAnsi="Times New Roman" w:cs="Times New Roman"/>
+          <w:sz w:val="20"/>
+          <w:lang w:eastAsia="en-US"/>
+        </w:rPr>
+        <w:t xml:space="preserve"> </w:t>
+      </w:r>
+      <w:proofErr w:type="spellStart"/>
+      <w:r>
+        <w:rPr>
+          <w:rFonts w:ascii="Times New Roman" w:hAnsi="Times New Roman" w:cs="Times New Roman"/>
+          <w:sz w:val="20"/>
+          <w:lang w:eastAsia="en-US"/>
+        </w:rPr>
+        <w:t>si</w:t>
+      </w:r>
+      <w:proofErr w:type="spellEnd"/>
+      <w:r>
+        <w:rPr>
+          <w:rFonts w:ascii="Times New Roman" w:hAnsi="Times New Roman" w:cs="Times New Roman"/>
+          <w:sz w:val="20"/>
+          <w:lang w:eastAsia="en-US"/>
+        </w:rPr>
+        <w:t xml:space="preserve"> </w:t>
+      </w:r>
+      <w:proofErr w:type="spellStart"/>
+      <w:r>
+        <w:rPr>
+          <w:rFonts w:ascii="Times New Roman" w:hAnsi="Times New Roman" w:cs="Times New Roman"/>
+          <w:sz w:val="20"/>
+          <w:lang w:eastAsia="en-US"/>
+        </w:rPr>
+        <w:t>te</w:t>
+      </w:r>
+      <w:proofErr w:type="spellEnd"/>
+      <w:r>
+        <w:rPr>
+          <w:rFonts w:ascii="Times New Roman" w:hAnsi="Times New Roman" w:cs="Times New Roman"/>
+          <w:sz w:val="20"/>
+          <w:lang w:eastAsia="en-US"/>
+        </w:rPr>
+        <w:t xml:space="preserve"> </w:t>
+      </w:r>
+      <w:proofErr w:type="spellStart"/>
+      <w:r>
+        <w:rPr>
+          <w:rFonts w:ascii="Times New Roman" w:hAnsi="Times New Roman" w:cs="Times New Roman"/>
+          <w:sz w:val="20"/>
+          <w:lang w:eastAsia="en-US"/>
+        </w:rPr>
+        <w:t>apetece</w:t>
+      </w:r>
+      <w:proofErr w:type="spellEnd"/>
+      <w:r>
+        <w:rPr>
+          <w:rFonts w:ascii="Times New Roman" w:hAnsi="Times New Roman" w:cs="Times New Roman"/>
+          <w:sz w:val="20"/>
+          <w:lang w:eastAsia="en-US"/>
+        </w:rPr>
+        <w:t xml:space="preserve"> </w:t>
+      </w:r>
+      <w:proofErr w:type="spellStart"/>
+      <w:r>
+        <w:rPr>
+          <w:rFonts w:ascii="Times New Roman" w:hAnsi="Times New Roman" w:cs="Times New Roman"/>
+          <w:sz w:val="20"/>
+          <w:lang w:eastAsia="en-US"/>
+        </w:rPr>
+        <w:t>probar</w:t>
+      </w:r>
+      <w:proofErr w:type="spellEnd"/>
+      <w:r>
+        <w:rPr>
+          <w:rFonts w:ascii="Times New Roman" w:hAnsi="Times New Roman" w:cs="Times New Roman"/>
+          <w:sz w:val="20"/>
+          <w:lang w:eastAsia="en-US"/>
+        </w:rPr>
+        <w:t xml:space="preserve">. No </w:t>
+      </w:r>
+      <w:proofErr w:type="spellStart"/>
+      <w:r>
+        <w:rPr>
+          <w:rFonts w:ascii="Times New Roman" w:hAnsi="Times New Roman" w:cs="Times New Roman"/>
+          <w:sz w:val="20"/>
+          <w:lang w:eastAsia="en-US"/>
+        </w:rPr>
+        <w:t>olvides</w:t>
+      </w:r>
+      <w:proofErr w:type="spellEnd"/>
+      <w:r>
+        <w:rPr>
+          <w:rFonts w:ascii="Times New Roman" w:hAnsi="Times New Roman" w:cs="Times New Roman"/>
+          <w:sz w:val="20"/>
+          <w:lang w:eastAsia="en-US"/>
+        </w:rPr>
+        <w:t xml:space="preserve"> </w:t>
+      </w:r>
+      <w:proofErr w:type="spellStart"/>
+      <w:r>
+        <w:rPr>
+          <w:rFonts w:ascii="Times New Roman" w:hAnsi="Times New Roman" w:cs="Times New Roman"/>
+          <w:sz w:val="20"/>
+          <w:lang w:eastAsia="en-US"/>
+        </w:rPr>
+        <w:t>que</w:t>
+      </w:r>
+      <w:proofErr w:type="spellEnd"/>
+      <w:r>
+        <w:rPr>
+          <w:rFonts w:ascii="Times New Roman" w:hAnsi="Times New Roman" w:cs="Times New Roman"/>
+          <w:sz w:val="20"/>
+          <w:lang w:eastAsia="en-US"/>
+        </w:rPr>
+        <w:t xml:space="preserve"> </w:t>
+      </w:r>
+      <w:proofErr w:type="spellStart"/>
+      <w:r>
+        <w:rPr>
+          <w:rFonts w:ascii="Times New Roman" w:hAnsi="Times New Roman" w:cs="Times New Roman"/>
+          <w:sz w:val="20"/>
+          <w:lang w:eastAsia="en-US"/>
+        </w:rPr>
+        <w:t>para</w:t>
+      </w:r>
+      <w:proofErr w:type="spellEnd"/>
+      <w:r>
+        <w:rPr>
+          <w:rFonts w:ascii="Times New Roman" w:hAnsi="Times New Roman" w:cs="Times New Roman"/>
+          <w:sz w:val="20"/>
+          <w:lang w:eastAsia="en-US"/>
+        </w:rPr>
+        <w:t xml:space="preserve"> </w:t>
+      </w:r>
+      <w:proofErr w:type="spellStart"/>
+      <w:r>
+        <w:rPr>
+          <w:rFonts w:ascii="Times New Roman" w:hAnsi="Times New Roman" w:cs="Times New Roman"/>
+          <w:sz w:val="20"/>
+          <w:lang w:eastAsia="en-US"/>
+        </w:rPr>
+        <w:t>ello</w:t>
+      </w:r>
+      <w:proofErr w:type="spellEnd"/>
+      <w:r>
+        <w:rPr>
+          <w:rFonts w:ascii="Times New Roman" w:hAnsi="Times New Roman" w:cs="Times New Roman"/>
+          <w:sz w:val="20"/>
+          <w:lang w:eastAsia="en-US"/>
+        </w:rPr>
+        <w:t xml:space="preserve"> </w:t>
+      </w:r>
+      <w:proofErr w:type="spellStart"/>
+      <w:r>
+        <w:rPr>
+          <w:rFonts w:ascii="Times New Roman" w:hAnsi="Times New Roman" w:cs="Times New Roman"/>
+          <w:sz w:val="20"/>
+          <w:lang w:eastAsia="en-US"/>
+        </w:rPr>
+        <w:t>debes</w:t>
+      </w:r>
+      <w:proofErr w:type="spellEnd"/>
+      <w:r>
+        <w:rPr>
+          <w:rFonts w:ascii="Times New Roman" w:hAnsi="Times New Roman" w:cs="Times New Roman"/>
+          <w:sz w:val="20"/>
+          <w:lang w:eastAsia="en-US"/>
+        </w:rPr>
+        <w:t xml:space="preserve"> </w:t>
+      </w:r>
+      <w:proofErr w:type="spellStart"/>
+      <w:r>
+        <w:rPr>
+          <w:rFonts w:ascii="Times New Roman" w:hAnsi="Times New Roman" w:cs="Times New Roman"/>
+          <w:sz w:val="20"/>
+          <w:lang w:eastAsia="en-US"/>
+        </w:rPr>
+        <w:t>contar</w:t>
+      </w:r>
+      <w:proofErr w:type="spellEnd"/>
+      <w:r>
+        <w:rPr>
+          <w:rFonts w:ascii="Times New Roman" w:hAnsi="Times New Roman" w:cs="Times New Roman"/>
+          <w:sz w:val="20"/>
+          <w:lang w:eastAsia="en-US"/>
+        </w:rPr>
+        <w:t xml:space="preserve"> con </w:t>
+      </w:r>
+      <w:r>
+        <w:rPr>
+          <w:rFonts w:ascii="Times New Roman" w:hAnsi="Times New Roman" w:cs="Times New Roman"/>
+          <w:sz w:val="20"/>
+          <w:lang w:eastAsia="en-US"/>
+        </w:rPr>
+        <w:t xml:space="preserve">la </w:t>
+      </w:r>
+      <w:proofErr w:type="spellStart"/>
+      <w:r>
+        <w:rPr>
+          <w:rFonts w:ascii="Times New Roman" w:hAnsi="Times New Roman" w:cs="Times New Roman"/>
+          <w:sz w:val="20"/>
+          <w:lang w:eastAsia="en-US"/>
+        </w:rPr>
+        <w:t>ayuda</w:t>
+      </w:r>
+      <w:proofErr w:type="spellEnd"/>
+      <w:r>
+        <w:rPr>
+          <w:rFonts w:ascii="Times New Roman" w:hAnsi="Times New Roman" w:cs="Times New Roman"/>
+          <w:sz w:val="20"/>
+          <w:lang w:eastAsia="en-US"/>
+        </w:rPr>
+        <w:t xml:space="preserve"> de </w:t>
+      </w:r>
+      <w:proofErr w:type="gramStart"/>
+      <w:r>
+        <w:rPr>
+          <w:rFonts w:ascii="Times New Roman" w:hAnsi="Times New Roman" w:cs="Times New Roman"/>
+          <w:sz w:val="20"/>
+          <w:lang w:eastAsia="en-US"/>
+        </w:rPr>
+        <w:t>un</w:t>
+      </w:r>
+      <w:proofErr w:type="gramEnd"/>
+      <w:r>
+        <w:rPr>
+          <w:rFonts w:ascii="Times New Roman" w:hAnsi="Times New Roman" w:cs="Times New Roman"/>
+          <w:sz w:val="20"/>
+          <w:lang w:eastAsia="en-US"/>
+        </w:rPr>
+        <w:t xml:space="preserve"> </w:t>
+      </w:r>
+      <w:proofErr w:type="spellStart"/>
+      <w:r>
+        <w:rPr>
+          <w:rFonts w:ascii="Times New Roman" w:hAnsi="Times New Roman" w:cs="Times New Roman"/>
+          <w:sz w:val="20"/>
+          <w:lang w:eastAsia="en-US"/>
+        </w:rPr>
+        <w:t>adulto</w:t>
+      </w:r>
+      <w:proofErr w:type="spellEnd"/>
+      <w:r>
+        <w:rPr>
+          <w:rFonts w:ascii="Times New Roman" w:hAnsi="Times New Roman" w:cs="Times New Roman"/>
+          <w:sz w:val="20"/>
+          <w:lang w:eastAsia="en-US"/>
+        </w:rPr>
+        <w:t xml:space="preserve"> ¿de </w:t>
+      </w:r>
+      <w:proofErr w:type="spellStart"/>
+      <w:r>
+        <w:rPr>
+          <w:rFonts w:ascii="Times New Roman" w:hAnsi="Times New Roman" w:cs="Times New Roman"/>
+          <w:sz w:val="20"/>
+          <w:lang w:eastAsia="en-US"/>
+        </w:rPr>
+        <w:t>acuerdo</w:t>
+      </w:r>
+      <w:proofErr w:type="spellEnd"/>
+      <w:r>
+        <w:rPr>
+          <w:rFonts w:ascii="Times New Roman" w:hAnsi="Times New Roman" w:cs="Times New Roman"/>
+          <w:sz w:val="20"/>
+          <w:lang w:eastAsia="en-US"/>
+        </w:rPr>
+        <w:t>?</w:t>
       </w:r>
     </w:p>
     <w:p>
@@ -211,61 +1867,989 @@
           <w:lang w:eastAsia="en-US"/>
         </w:rPr>
       </w:pPr>
-      <w:r>
-        <w:rPr>
-          <w:rFonts w:ascii="Times New Roman" w:hAnsi="Times New Roman" w:cs="Times New Roman"/>
-          <w:sz w:val="20"/>
-          <w:lang w:eastAsia="en-US"/>
-        </w:rPr>
-        <w:t>Pon un poco de aceite en una sartén a fuego medio. Añade un puñado de m</w:t>
-      </w:r>
-      <w:r>
-        <w:rPr>
-          <w:rFonts w:ascii="Times New Roman" w:hAnsi="Times New Roman" w:cs="Times New Roman"/>
-          <w:sz w:val="20"/>
-          <w:lang w:eastAsia="en-US"/>
-        </w:rPr>
-        <w:t xml:space="preserve">aíz palomero (es importante que </w:t>
-      </w:r>
-      <w:r>
-        <w:rPr>
-          <w:rFonts w:ascii="Times New Roman" w:hAnsi="Times New Roman" w:cs="Times New Roman"/>
-          <w:sz w:val="20"/>
-          <w:lang w:eastAsia="en-US"/>
-        </w:rPr>
-        <w:t>sea este tipo de maíz porque es el único que estalla) y después un poco de sa</w:t>
-      </w:r>
-      <w:r>
-        <w:rPr>
-          <w:rFonts w:ascii="Times New Roman" w:hAnsi="Times New Roman" w:cs="Times New Roman"/>
-          <w:sz w:val="20"/>
-          <w:lang w:eastAsia="en-US"/>
-        </w:rPr>
-        <w:t xml:space="preserve">l. Cubre la sartén con una tapa </w:t>
-      </w:r>
-      <w:r>
-        <w:rPr>
-          <w:rFonts w:ascii="Times New Roman" w:hAnsi="Times New Roman" w:cs="Times New Roman"/>
-          <w:sz w:val="20"/>
-          <w:lang w:eastAsia="en-US"/>
-        </w:rPr>
-        <w:t>para que las palomitas no salten por la cocina y si puedes elige una que sea t</w:t>
-      </w:r>
-      <w:r>
-        <w:rPr>
-          <w:rFonts w:ascii="Times New Roman" w:hAnsi="Times New Roman" w:cs="Times New Roman"/>
-          <w:sz w:val="20"/>
-          <w:lang w:eastAsia="en-US"/>
-        </w:rPr>
-        <w:t xml:space="preserve">ransparente para ver en directo </w:t>
-      </w:r>
-      <w:r>
-        <w:rPr>
-          <w:rFonts w:ascii="Times New Roman" w:hAnsi="Times New Roman" w:cs="Times New Roman"/>
-          <w:sz w:val="20"/>
-          <w:lang w:eastAsia="en-US"/>
-        </w:rPr>
-        <w:t>la transformación de los granos de maíz ¡Todo un espectáculo!</w:t>
+      <w:proofErr w:type="spellStart"/>
+      <w:r>
+        <w:rPr>
+          <w:rFonts w:ascii="Times New Roman" w:hAnsi="Times New Roman" w:cs="Times New Roman"/>
+          <w:sz w:val="20"/>
+          <w:lang w:eastAsia="en-US"/>
+        </w:rPr>
+        <w:t>Pon</w:t>
+      </w:r>
+      <w:r>
+        <w:rPr>
+          <w:rFonts w:ascii="Times New Roman" w:hAnsi="Times New Roman" w:cs="Times New Roman"/>
+          <w:sz w:val="20"/>
+          <w:lang w:eastAsia="en-US"/>
+        </w:rPr>
+        <w:t>é</w:t>
+      </w:r>
+      <w:proofErr w:type="spellEnd"/>
+      <w:r>
+        <w:rPr>
+          <w:rFonts w:ascii="Times New Roman" w:hAnsi="Times New Roman" w:cs="Times New Roman"/>
+          <w:sz w:val="20"/>
+          <w:lang w:eastAsia="en-US"/>
+        </w:rPr>
+        <w:t xml:space="preserve"> </w:t>
+      </w:r>
+      <w:proofErr w:type="gramStart"/>
+      <w:r>
+        <w:rPr>
+          <w:rFonts w:ascii="Times New Roman" w:hAnsi="Times New Roman" w:cs="Times New Roman"/>
+          <w:sz w:val="20"/>
+          <w:lang w:eastAsia="en-US"/>
+        </w:rPr>
+        <w:t>un</w:t>
+      </w:r>
+      <w:proofErr w:type="gramEnd"/>
+      <w:r>
+        <w:rPr>
+          <w:rFonts w:ascii="Times New Roman" w:hAnsi="Times New Roman" w:cs="Times New Roman"/>
+          <w:sz w:val="20"/>
+          <w:lang w:eastAsia="en-US"/>
+        </w:rPr>
+        <w:t xml:space="preserve"> </w:t>
+      </w:r>
+      <w:proofErr w:type="spellStart"/>
+      <w:r>
+        <w:rPr>
+          <w:rFonts w:ascii="Times New Roman" w:hAnsi="Times New Roman" w:cs="Times New Roman"/>
+          <w:sz w:val="20"/>
+          <w:lang w:eastAsia="en-US"/>
+        </w:rPr>
+        <w:t>poco</w:t>
+      </w:r>
+      <w:proofErr w:type="spellEnd"/>
+      <w:r>
+        <w:rPr>
+          <w:rFonts w:ascii="Times New Roman" w:hAnsi="Times New Roman" w:cs="Times New Roman"/>
+          <w:sz w:val="20"/>
+          <w:lang w:eastAsia="en-US"/>
+        </w:rPr>
+        <w:t xml:space="preserve"> de </w:t>
+      </w:r>
+      <w:proofErr w:type="spellStart"/>
+      <w:r>
+        <w:rPr>
+          <w:rFonts w:ascii="Times New Roman" w:hAnsi="Times New Roman" w:cs="Times New Roman"/>
+          <w:sz w:val="20"/>
+          <w:lang w:eastAsia="en-US"/>
+        </w:rPr>
+        <w:t>aceite</w:t>
+      </w:r>
+      <w:proofErr w:type="spellEnd"/>
+      <w:r>
+        <w:rPr>
+          <w:rFonts w:ascii="Times New Roman" w:hAnsi="Times New Roman" w:cs="Times New Roman"/>
+          <w:sz w:val="20"/>
+          <w:lang w:eastAsia="en-US"/>
+        </w:rPr>
+        <w:t xml:space="preserve"> en</w:t>
+      </w:r>
+      <w:r>
+        <w:rPr>
+          <w:rFonts w:ascii="Times New Roman" w:hAnsi="Times New Roman" w:cs="Times New Roman"/>
+          <w:sz w:val="20"/>
+          <w:lang w:eastAsia="en-US"/>
+        </w:rPr>
+        <w:t xml:space="preserve"> </w:t>
+      </w:r>
+      <w:proofErr w:type="spellStart"/>
+      <w:r>
+        <w:rPr>
+          <w:rFonts w:ascii="Times New Roman" w:hAnsi="Times New Roman" w:cs="Times New Roman"/>
+          <w:sz w:val="20"/>
+          <w:lang w:eastAsia="en-US"/>
+        </w:rPr>
+        <w:t>una</w:t>
+      </w:r>
+      <w:proofErr w:type="spellEnd"/>
+      <w:r>
+        <w:rPr>
+          <w:rFonts w:ascii="Times New Roman" w:hAnsi="Times New Roman" w:cs="Times New Roman"/>
+          <w:sz w:val="20"/>
+          <w:lang w:eastAsia="en-US"/>
+        </w:rPr>
+        <w:t xml:space="preserve"> </w:t>
+      </w:r>
+      <w:proofErr w:type="spellStart"/>
+      <w:r>
+        <w:rPr>
+          <w:rFonts w:ascii="Times New Roman" w:hAnsi="Times New Roman" w:cs="Times New Roman"/>
+          <w:sz w:val="20"/>
+          <w:lang w:eastAsia="en-US"/>
+        </w:rPr>
+        <w:t>sartén</w:t>
+      </w:r>
+      <w:proofErr w:type="spellEnd"/>
+      <w:r>
+        <w:rPr>
+          <w:rFonts w:ascii="Times New Roman" w:hAnsi="Times New Roman" w:cs="Times New Roman"/>
+          <w:sz w:val="20"/>
+          <w:lang w:eastAsia="en-US"/>
+        </w:rPr>
+        <w:t xml:space="preserve"> a </w:t>
+      </w:r>
+      <w:proofErr w:type="spellStart"/>
+      <w:r>
+        <w:rPr>
+          <w:rFonts w:ascii="Times New Roman" w:hAnsi="Times New Roman" w:cs="Times New Roman"/>
+          <w:sz w:val="20"/>
+          <w:lang w:eastAsia="en-US"/>
+        </w:rPr>
+        <w:t>fuego</w:t>
+      </w:r>
+      <w:proofErr w:type="spellEnd"/>
+      <w:r>
+        <w:rPr>
+          <w:rFonts w:ascii="Times New Roman" w:hAnsi="Times New Roman" w:cs="Times New Roman"/>
+          <w:sz w:val="20"/>
+          <w:lang w:eastAsia="en-US"/>
+        </w:rPr>
+        <w:t xml:space="preserve"> </w:t>
+      </w:r>
+      <w:proofErr w:type="spellStart"/>
+      <w:r>
+        <w:rPr>
+          <w:rFonts w:ascii="Times New Roman" w:hAnsi="Times New Roman" w:cs="Times New Roman"/>
+          <w:sz w:val="20"/>
+          <w:lang w:eastAsia="en-US"/>
+        </w:rPr>
+        <w:t>medio</w:t>
+      </w:r>
+      <w:proofErr w:type="spellEnd"/>
+      <w:r>
+        <w:rPr>
+          <w:rFonts w:ascii="Times New Roman" w:hAnsi="Times New Roman" w:cs="Times New Roman"/>
+          <w:sz w:val="20"/>
+          <w:lang w:eastAsia="en-US"/>
+        </w:rPr>
+        <w:t xml:space="preserve">. </w:t>
+      </w:r>
+      <w:proofErr w:type="spellStart"/>
+      <w:r>
+        <w:rPr>
+          <w:rFonts w:ascii="Times New Roman" w:hAnsi="Times New Roman" w:cs="Times New Roman"/>
+          <w:sz w:val="20"/>
+          <w:lang w:eastAsia="en-US"/>
+        </w:rPr>
+        <w:t>Añadí</w:t>
+      </w:r>
+      <w:proofErr w:type="spellEnd"/>
+      <w:r>
+        <w:rPr>
+          <w:rFonts w:ascii="Times New Roman" w:hAnsi="Times New Roman" w:cs="Times New Roman"/>
+          <w:sz w:val="20"/>
+          <w:lang w:eastAsia="en-US"/>
+        </w:rPr>
+        <w:t xml:space="preserve"> </w:t>
+      </w:r>
+      <w:proofErr w:type="gramStart"/>
+      <w:r>
+        <w:rPr>
+          <w:rFonts w:ascii="Times New Roman" w:hAnsi="Times New Roman" w:cs="Times New Roman"/>
+          <w:sz w:val="20"/>
+          <w:lang w:eastAsia="en-US"/>
+        </w:rPr>
+        <w:t>un</w:t>
+      </w:r>
+      <w:proofErr w:type="gramEnd"/>
+      <w:r>
+        <w:rPr>
+          <w:rFonts w:ascii="Times New Roman" w:hAnsi="Times New Roman" w:cs="Times New Roman"/>
+          <w:sz w:val="20"/>
+          <w:lang w:eastAsia="en-US"/>
+        </w:rPr>
+        <w:t xml:space="preserve"> </w:t>
+      </w:r>
+      <w:proofErr w:type="spellStart"/>
+      <w:r>
+        <w:rPr>
+          <w:rFonts w:ascii="Times New Roman" w:hAnsi="Times New Roman" w:cs="Times New Roman"/>
+          <w:sz w:val="20"/>
+          <w:lang w:eastAsia="en-US"/>
+        </w:rPr>
+        <w:t>puñado</w:t>
+      </w:r>
+      <w:proofErr w:type="spellEnd"/>
+      <w:r>
+        <w:rPr>
+          <w:rFonts w:ascii="Times New Roman" w:hAnsi="Times New Roman" w:cs="Times New Roman"/>
+          <w:sz w:val="20"/>
+          <w:lang w:eastAsia="en-US"/>
+        </w:rPr>
+        <w:t xml:space="preserve"> de </w:t>
+      </w:r>
+      <w:proofErr w:type="spellStart"/>
+      <w:r>
+        <w:rPr>
+          <w:rFonts w:ascii="Times New Roman" w:hAnsi="Times New Roman" w:cs="Times New Roman"/>
+          <w:sz w:val="20"/>
+          <w:lang w:eastAsia="en-US"/>
+        </w:rPr>
+        <w:t>m</w:t>
+      </w:r>
+      <w:r>
+        <w:rPr>
+          <w:rFonts w:ascii="Times New Roman" w:hAnsi="Times New Roman" w:cs="Times New Roman"/>
+          <w:sz w:val="20"/>
+          <w:lang w:eastAsia="en-US"/>
+        </w:rPr>
+        <w:t>aíz</w:t>
+      </w:r>
+      <w:proofErr w:type="spellEnd"/>
+      <w:r>
+        <w:rPr>
+          <w:rFonts w:ascii="Times New Roman" w:hAnsi="Times New Roman" w:cs="Times New Roman"/>
+          <w:sz w:val="20"/>
+          <w:lang w:eastAsia="en-US"/>
+        </w:rPr>
+        <w:t xml:space="preserve"> </w:t>
+      </w:r>
+      <w:proofErr w:type="spellStart"/>
+      <w:r>
+        <w:rPr>
+          <w:rFonts w:ascii="Times New Roman" w:hAnsi="Times New Roman" w:cs="Times New Roman"/>
+          <w:sz w:val="20"/>
+          <w:lang w:eastAsia="en-US"/>
+        </w:rPr>
+        <w:t>palomero</w:t>
+      </w:r>
+      <w:proofErr w:type="spellEnd"/>
+      <w:r>
+        <w:rPr>
+          <w:rFonts w:ascii="Times New Roman" w:hAnsi="Times New Roman" w:cs="Times New Roman"/>
+          <w:sz w:val="20"/>
+          <w:lang w:eastAsia="en-US"/>
+        </w:rPr>
+        <w:t xml:space="preserve"> (</w:t>
+      </w:r>
+      <w:proofErr w:type="spellStart"/>
+      <w:r>
+        <w:rPr>
+          <w:rFonts w:ascii="Times New Roman" w:hAnsi="Times New Roman" w:cs="Times New Roman"/>
+          <w:sz w:val="20"/>
+          <w:lang w:eastAsia="en-US"/>
+        </w:rPr>
+        <w:t>es</w:t>
+      </w:r>
+      <w:proofErr w:type="spellEnd"/>
+      <w:r>
+        <w:rPr>
+          <w:rFonts w:ascii="Times New Roman" w:hAnsi="Times New Roman" w:cs="Times New Roman"/>
+          <w:sz w:val="20"/>
+          <w:lang w:eastAsia="en-US"/>
+        </w:rPr>
+        <w:t xml:space="preserve"> </w:t>
+      </w:r>
+      <w:proofErr w:type="spellStart"/>
+      <w:r>
+        <w:rPr>
+          <w:rFonts w:ascii="Times New Roman" w:hAnsi="Times New Roman" w:cs="Times New Roman"/>
+          <w:sz w:val="20"/>
+          <w:lang w:eastAsia="en-US"/>
+        </w:rPr>
+        <w:t>importante</w:t>
+      </w:r>
+      <w:proofErr w:type="spellEnd"/>
+      <w:r>
+        <w:rPr>
+          <w:rFonts w:ascii="Times New Roman" w:hAnsi="Times New Roman" w:cs="Times New Roman"/>
+          <w:sz w:val="20"/>
+          <w:lang w:eastAsia="en-US"/>
+        </w:rPr>
+        <w:t xml:space="preserve"> </w:t>
+      </w:r>
+      <w:proofErr w:type="spellStart"/>
+      <w:r>
+        <w:rPr>
+          <w:rFonts w:ascii="Times New Roman" w:hAnsi="Times New Roman" w:cs="Times New Roman"/>
+          <w:sz w:val="20"/>
+          <w:lang w:eastAsia="en-US"/>
+        </w:rPr>
+        <w:t>que</w:t>
+      </w:r>
+      <w:proofErr w:type="spellEnd"/>
+      <w:r>
+        <w:rPr>
+          <w:rFonts w:ascii="Times New Roman" w:hAnsi="Times New Roman" w:cs="Times New Roman"/>
+          <w:sz w:val="20"/>
+          <w:lang w:eastAsia="en-US"/>
+        </w:rPr>
+        <w:t xml:space="preserve"> </w:t>
+      </w:r>
+      <w:r>
+        <w:rPr>
+          <w:rFonts w:ascii="Times New Roman" w:hAnsi="Times New Roman" w:cs="Times New Roman"/>
+          <w:sz w:val="20"/>
+          <w:lang w:eastAsia="en-US"/>
+        </w:rPr>
+        <w:t xml:space="preserve">sea </w:t>
+      </w:r>
+      <w:proofErr w:type="spellStart"/>
+      <w:r>
+        <w:rPr>
+          <w:rFonts w:ascii="Times New Roman" w:hAnsi="Times New Roman" w:cs="Times New Roman"/>
+          <w:sz w:val="20"/>
+          <w:lang w:eastAsia="en-US"/>
+        </w:rPr>
+        <w:t>este</w:t>
+      </w:r>
+      <w:proofErr w:type="spellEnd"/>
+      <w:r>
+        <w:rPr>
+          <w:rFonts w:ascii="Times New Roman" w:hAnsi="Times New Roman" w:cs="Times New Roman"/>
+          <w:sz w:val="20"/>
+          <w:lang w:eastAsia="en-US"/>
+        </w:rPr>
+        <w:t xml:space="preserve"> </w:t>
+      </w:r>
+      <w:proofErr w:type="spellStart"/>
+      <w:r>
+        <w:rPr>
+          <w:rFonts w:ascii="Times New Roman" w:hAnsi="Times New Roman" w:cs="Times New Roman"/>
+          <w:sz w:val="20"/>
+          <w:lang w:eastAsia="en-US"/>
+        </w:rPr>
+        <w:t>tipo</w:t>
+      </w:r>
+      <w:proofErr w:type="spellEnd"/>
+      <w:r>
+        <w:rPr>
+          <w:rFonts w:ascii="Times New Roman" w:hAnsi="Times New Roman" w:cs="Times New Roman"/>
+          <w:sz w:val="20"/>
+          <w:lang w:eastAsia="en-US"/>
+        </w:rPr>
+        <w:t xml:space="preserve"> de </w:t>
+      </w:r>
+      <w:proofErr w:type="spellStart"/>
+      <w:r>
+        <w:rPr>
+          <w:rFonts w:ascii="Times New Roman" w:hAnsi="Times New Roman" w:cs="Times New Roman"/>
+          <w:sz w:val="20"/>
+          <w:lang w:eastAsia="en-US"/>
+        </w:rPr>
+        <w:t>maíz</w:t>
+      </w:r>
+      <w:proofErr w:type="spellEnd"/>
+      <w:r>
+        <w:rPr>
+          <w:rFonts w:ascii="Times New Roman" w:hAnsi="Times New Roman" w:cs="Times New Roman"/>
+          <w:sz w:val="20"/>
+          <w:lang w:eastAsia="en-US"/>
+        </w:rPr>
+        <w:t xml:space="preserve"> </w:t>
+      </w:r>
+      <w:proofErr w:type="spellStart"/>
+      <w:r>
+        <w:rPr>
+          <w:rFonts w:ascii="Times New Roman" w:hAnsi="Times New Roman" w:cs="Times New Roman"/>
+          <w:sz w:val="20"/>
+          <w:lang w:eastAsia="en-US"/>
+        </w:rPr>
+        <w:t>porque</w:t>
+      </w:r>
+      <w:proofErr w:type="spellEnd"/>
+      <w:r>
+        <w:rPr>
+          <w:rFonts w:ascii="Times New Roman" w:hAnsi="Times New Roman" w:cs="Times New Roman"/>
+          <w:sz w:val="20"/>
+          <w:lang w:eastAsia="en-US"/>
+        </w:rPr>
+        <w:t xml:space="preserve"> </w:t>
+      </w:r>
+      <w:proofErr w:type="spellStart"/>
+      <w:r>
+        <w:rPr>
+          <w:rFonts w:ascii="Times New Roman" w:hAnsi="Times New Roman" w:cs="Times New Roman"/>
+          <w:sz w:val="20"/>
+          <w:lang w:eastAsia="en-US"/>
+        </w:rPr>
+        <w:t>es</w:t>
+      </w:r>
+      <w:proofErr w:type="spellEnd"/>
+      <w:r>
+        <w:rPr>
+          <w:rFonts w:ascii="Times New Roman" w:hAnsi="Times New Roman" w:cs="Times New Roman"/>
+          <w:sz w:val="20"/>
+          <w:lang w:eastAsia="en-US"/>
+        </w:rPr>
+        <w:t xml:space="preserve"> el </w:t>
+      </w:r>
+      <w:proofErr w:type="spellStart"/>
+      <w:r>
+        <w:rPr>
+          <w:rFonts w:ascii="Times New Roman" w:hAnsi="Times New Roman" w:cs="Times New Roman"/>
+          <w:sz w:val="20"/>
+          <w:lang w:eastAsia="en-US"/>
+        </w:rPr>
+        <w:t>único</w:t>
+      </w:r>
+      <w:proofErr w:type="spellEnd"/>
+      <w:r>
+        <w:rPr>
+          <w:rFonts w:ascii="Times New Roman" w:hAnsi="Times New Roman" w:cs="Times New Roman"/>
+          <w:sz w:val="20"/>
+          <w:lang w:eastAsia="en-US"/>
+        </w:rPr>
+        <w:t xml:space="preserve"> </w:t>
+      </w:r>
+      <w:proofErr w:type="spellStart"/>
+      <w:r>
+        <w:rPr>
+          <w:rFonts w:ascii="Times New Roman" w:hAnsi="Times New Roman" w:cs="Times New Roman"/>
+          <w:sz w:val="20"/>
+          <w:lang w:eastAsia="en-US"/>
+        </w:rPr>
+        <w:t>que</w:t>
+      </w:r>
+      <w:proofErr w:type="spellEnd"/>
+      <w:r>
+        <w:rPr>
+          <w:rFonts w:ascii="Times New Roman" w:hAnsi="Times New Roman" w:cs="Times New Roman"/>
+          <w:sz w:val="20"/>
+          <w:lang w:eastAsia="en-US"/>
+        </w:rPr>
+        <w:t xml:space="preserve"> </w:t>
+      </w:r>
+      <w:proofErr w:type="spellStart"/>
+      <w:r>
+        <w:rPr>
+          <w:rFonts w:ascii="Times New Roman" w:hAnsi="Times New Roman" w:cs="Times New Roman"/>
+          <w:sz w:val="20"/>
+          <w:lang w:eastAsia="en-US"/>
+        </w:rPr>
+        <w:t>estalla</w:t>
+      </w:r>
+      <w:proofErr w:type="spellEnd"/>
+      <w:r>
+        <w:rPr>
+          <w:rFonts w:ascii="Times New Roman" w:hAnsi="Times New Roman" w:cs="Times New Roman"/>
+          <w:sz w:val="20"/>
+          <w:lang w:eastAsia="en-US"/>
+        </w:rPr>
+        <w:t xml:space="preserve">) y </w:t>
+      </w:r>
+      <w:proofErr w:type="spellStart"/>
+      <w:r>
+        <w:rPr>
+          <w:rFonts w:ascii="Times New Roman" w:hAnsi="Times New Roman" w:cs="Times New Roman"/>
+          <w:sz w:val="20"/>
+          <w:lang w:eastAsia="en-US"/>
+        </w:rPr>
+        <w:t>después</w:t>
+      </w:r>
+      <w:proofErr w:type="spellEnd"/>
+      <w:r>
+        <w:rPr>
+          <w:rFonts w:ascii="Times New Roman" w:hAnsi="Times New Roman" w:cs="Times New Roman"/>
+          <w:sz w:val="20"/>
+          <w:lang w:eastAsia="en-US"/>
+        </w:rPr>
+        <w:t xml:space="preserve"> un </w:t>
+      </w:r>
+      <w:proofErr w:type="spellStart"/>
+      <w:r>
+        <w:rPr>
+          <w:rFonts w:ascii="Times New Roman" w:hAnsi="Times New Roman" w:cs="Times New Roman"/>
+          <w:sz w:val="20"/>
+          <w:lang w:eastAsia="en-US"/>
+        </w:rPr>
+        <w:t>poco</w:t>
+      </w:r>
+      <w:proofErr w:type="spellEnd"/>
+      <w:r>
+        <w:rPr>
+          <w:rFonts w:ascii="Times New Roman" w:hAnsi="Times New Roman" w:cs="Times New Roman"/>
+          <w:sz w:val="20"/>
+          <w:lang w:eastAsia="en-US"/>
+        </w:rPr>
+        <w:t xml:space="preserve"> de </w:t>
+      </w:r>
+      <w:proofErr w:type="spellStart"/>
+      <w:r>
+        <w:rPr>
+          <w:rFonts w:ascii="Times New Roman" w:hAnsi="Times New Roman" w:cs="Times New Roman"/>
+          <w:sz w:val="20"/>
+          <w:lang w:eastAsia="en-US"/>
+        </w:rPr>
+        <w:t>sa</w:t>
+      </w:r>
+      <w:r>
+        <w:rPr>
+          <w:rFonts w:ascii="Times New Roman" w:hAnsi="Times New Roman" w:cs="Times New Roman"/>
+          <w:sz w:val="20"/>
+          <w:lang w:eastAsia="en-US"/>
+        </w:rPr>
+        <w:t>l</w:t>
+      </w:r>
+      <w:proofErr w:type="spellEnd"/>
+      <w:r>
+        <w:rPr>
+          <w:rFonts w:ascii="Times New Roman" w:hAnsi="Times New Roman" w:cs="Times New Roman"/>
+          <w:sz w:val="20"/>
+          <w:lang w:eastAsia="en-US"/>
+        </w:rPr>
+        <w:t xml:space="preserve">. </w:t>
+      </w:r>
+      <w:proofErr w:type="spellStart"/>
+      <w:r>
+        <w:rPr>
+          <w:rFonts w:ascii="Times New Roman" w:hAnsi="Times New Roman" w:cs="Times New Roman"/>
+          <w:sz w:val="20"/>
+          <w:lang w:eastAsia="en-US"/>
+        </w:rPr>
+        <w:t>Cubrí</w:t>
+      </w:r>
+      <w:proofErr w:type="spellEnd"/>
+      <w:r>
+        <w:rPr>
+          <w:rFonts w:ascii="Times New Roman" w:hAnsi="Times New Roman" w:cs="Times New Roman"/>
+          <w:sz w:val="20"/>
+          <w:lang w:eastAsia="en-US"/>
+        </w:rPr>
+        <w:t xml:space="preserve"> la </w:t>
+      </w:r>
+      <w:proofErr w:type="spellStart"/>
+      <w:r>
+        <w:rPr>
+          <w:rFonts w:ascii="Times New Roman" w:hAnsi="Times New Roman" w:cs="Times New Roman"/>
+          <w:sz w:val="20"/>
+          <w:lang w:eastAsia="en-US"/>
+        </w:rPr>
+        <w:t>sartén</w:t>
+      </w:r>
+      <w:proofErr w:type="spellEnd"/>
+      <w:r>
+        <w:rPr>
+          <w:rFonts w:ascii="Times New Roman" w:hAnsi="Times New Roman" w:cs="Times New Roman"/>
+          <w:sz w:val="20"/>
+          <w:lang w:eastAsia="en-US"/>
+        </w:rPr>
+        <w:t xml:space="preserve"> con </w:t>
+      </w:r>
+      <w:proofErr w:type="spellStart"/>
+      <w:r>
+        <w:rPr>
+          <w:rFonts w:ascii="Times New Roman" w:hAnsi="Times New Roman" w:cs="Times New Roman"/>
+          <w:sz w:val="20"/>
+          <w:lang w:eastAsia="en-US"/>
+        </w:rPr>
+        <w:t>una</w:t>
+      </w:r>
+      <w:proofErr w:type="spellEnd"/>
+      <w:r>
+        <w:rPr>
+          <w:rFonts w:ascii="Times New Roman" w:hAnsi="Times New Roman" w:cs="Times New Roman"/>
+          <w:sz w:val="20"/>
+          <w:lang w:eastAsia="en-US"/>
+        </w:rPr>
+        <w:t xml:space="preserve"> tapa </w:t>
+      </w:r>
+      <w:proofErr w:type="spellStart"/>
+      <w:r>
+        <w:rPr>
+          <w:rFonts w:ascii="Times New Roman" w:hAnsi="Times New Roman" w:cs="Times New Roman"/>
+          <w:sz w:val="20"/>
+          <w:lang w:eastAsia="en-US"/>
+        </w:rPr>
+        <w:t>para</w:t>
+      </w:r>
+      <w:proofErr w:type="spellEnd"/>
+      <w:r>
+        <w:rPr>
+          <w:rFonts w:ascii="Times New Roman" w:hAnsi="Times New Roman" w:cs="Times New Roman"/>
+          <w:sz w:val="20"/>
+          <w:lang w:eastAsia="en-US"/>
+        </w:rPr>
+        <w:t xml:space="preserve"> </w:t>
+      </w:r>
+      <w:proofErr w:type="spellStart"/>
+      <w:r>
+        <w:rPr>
+          <w:rFonts w:ascii="Times New Roman" w:hAnsi="Times New Roman" w:cs="Times New Roman"/>
+          <w:sz w:val="20"/>
+          <w:lang w:eastAsia="en-US"/>
+        </w:rPr>
+        <w:t>que</w:t>
+      </w:r>
+      <w:proofErr w:type="spellEnd"/>
+      <w:r>
+        <w:rPr>
+          <w:rFonts w:ascii="Times New Roman" w:hAnsi="Times New Roman" w:cs="Times New Roman"/>
+          <w:sz w:val="20"/>
+          <w:lang w:eastAsia="en-US"/>
+        </w:rPr>
+        <w:t xml:space="preserve"> </w:t>
+      </w:r>
+      <w:proofErr w:type="spellStart"/>
+      <w:r>
+        <w:rPr>
+          <w:rFonts w:ascii="Times New Roman" w:hAnsi="Times New Roman" w:cs="Times New Roman"/>
+          <w:sz w:val="20"/>
+          <w:lang w:eastAsia="en-US"/>
+        </w:rPr>
+        <w:t>las</w:t>
+      </w:r>
+      <w:proofErr w:type="spellEnd"/>
+      <w:r>
+        <w:rPr>
+          <w:rFonts w:ascii="Times New Roman" w:hAnsi="Times New Roman" w:cs="Times New Roman"/>
+          <w:sz w:val="20"/>
+          <w:lang w:eastAsia="en-US"/>
+        </w:rPr>
+        <w:t xml:space="preserve"> </w:t>
+      </w:r>
+      <w:proofErr w:type="spellStart"/>
+      <w:r>
+        <w:rPr>
+          <w:rFonts w:ascii="Times New Roman" w:hAnsi="Times New Roman" w:cs="Times New Roman"/>
+          <w:sz w:val="20"/>
+          <w:lang w:eastAsia="en-US"/>
+        </w:rPr>
+        <w:t>palomitas</w:t>
+      </w:r>
+      <w:proofErr w:type="spellEnd"/>
+      <w:r>
+        <w:rPr>
+          <w:rFonts w:ascii="Times New Roman" w:hAnsi="Times New Roman" w:cs="Times New Roman"/>
+          <w:sz w:val="20"/>
+          <w:lang w:eastAsia="en-US"/>
+        </w:rPr>
+        <w:t xml:space="preserve"> no </w:t>
+      </w:r>
+      <w:proofErr w:type="spellStart"/>
+      <w:r>
+        <w:rPr>
+          <w:rFonts w:ascii="Times New Roman" w:hAnsi="Times New Roman" w:cs="Times New Roman"/>
+          <w:sz w:val="20"/>
+          <w:lang w:eastAsia="en-US"/>
+        </w:rPr>
+        <w:t>salten</w:t>
+      </w:r>
+      <w:proofErr w:type="spellEnd"/>
+      <w:r>
+        <w:rPr>
+          <w:rFonts w:ascii="Times New Roman" w:hAnsi="Times New Roman" w:cs="Times New Roman"/>
+          <w:sz w:val="20"/>
+          <w:lang w:eastAsia="en-US"/>
+        </w:rPr>
+        <w:t xml:space="preserve"> </w:t>
+      </w:r>
+      <w:proofErr w:type="spellStart"/>
+      <w:r>
+        <w:rPr>
+          <w:rFonts w:ascii="Times New Roman" w:hAnsi="Times New Roman" w:cs="Times New Roman"/>
+          <w:sz w:val="20"/>
+          <w:lang w:eastAsia="en-US"/>
+        </w:rPr>
+        <w:t>por</w:t>
+      </w:r>
+      <w:proofErr w:type="spellEnd"/>
+      <w:r>
+        <w:rPr>
+          <w:rFonts w:ascii="Times New Roman" w:hAnsi="Times New Roman" w:cs="Times New Roman"/>
+          <w:sz w:val="20"/>
+          <w:lang w:eastAsia="en-US"/>
+        </w:rPr>
+        <w:t xml:space="preserve"> la </w:t>
+      </w:r>
+      <w:proofErr w:type="spellStart"/>
+      <w:r>
+        <w:rPr>
+          <w:rFonts w:ascii="Times New Roman" w:hAnsi="Times New Roman" w:cs="Times New Roman"/>
+          <w:sz w:val="20"/>
+          <w:lang w:eastAsia="en-US"/>
+        </w:rPr>
+        <w:t>cocina</w:t>
+      </w:r>
+      <w:proofErr w:type="spellEnd"/>
+      <w:r>
+        <w:rPr>
+          <w:rFonts w:ascii="Times New Roman" w:hAnsi="Times New Roman" w:cs="Times New Roman"/>
+          <w:sz w:val="20"/>
+          <w:lang w:eastAsia="en-US"/>
+        </w:rPr>
+        <w:t xml:space="preserve"> y </w:t>
+      </w:r>
+      <w:proofErr w:type="spellStart"/>
+      <w:r>
+        <w:rPr>
+          <w:rFonts w:ascii="Times New Roman" w:hAnsi="Times New Roman" w:cs="Times New Roman"/>
+          <w:sz w:val="20"/>
+          <w:lang w:eastAsia="en-US"/>
+        </w:rPr>
+        <w:t>si</w:t>
+      </w:r>
+      <w:proofErr w:type="spellEnd"/>
+      <w:r>
+        <w:rPr>
+          <w:rFonts w:ascii="Times New Roman" w:hAnsi="Times New Roman" w:cs="Times New Roman"/>
+          <w:sz w:val="20"/>
+          <w:lang w:eastAsia="en-US"/>
+        </w:rPr>
+        <w:t xml:space="preserve"> </w:t>
+      </w:r>
+      <w:proofErr w:type="spellStart"/>
+      <w:r>
+        <w:rPr>
+          <w:rFonts w:ascii="Times New Roman" w:hAnsi="Times New Roman" w:cs="Times New Roman"/>
+          <w:sz w:val="20"/>
+          <w:lang w:eastAsia="en-US"/>
+        </w:rPr>
+        <w:t>puedes</w:t>
+      </w:r>
+      <w:proofErr w:type="spellEnd"/>
+      <w:r>
+        <w:rPr>
+          <w:rFonts w:ascii="Times New Roman" w:hAnsi="Times New Roman" w:cs="Times New Roman"/>
+          <w:sz w:val="20"/>
+          <w:lang w:eastAsia="en-US"/>
+        </w:rPr>
+        <w:t xml:space="preserve"> elegí</w:t>
+      </w:r>
+      <w:bookmarkStart w:id="0" w:name="_GoBack"/>
+      <w:bookmarkEnd w:id="0"/>
+      <w:r>
+        <w:rPr>
+          <w:rFonts w:ascii="Times New Roman" w:hAnsi="Times New Roman" w:cs="Times New Roman"/>
+          <w:sz w:val="20"/>
+          <w:lang w:eastAsia="en-US"/>
+        </w:rPr>
+        <w:t xml:space="preserve"> </w:t>
+      </w:r>
+      <w:proofErr w:type="spellStart"/>
+      <w:r>
+        <w:rPr>
+          <w:rFonts w:ascii="Times New Roman" w:hAnsi="Times New Roman" w:cs="Times New Roman"/>
+          <w:sz w:val="20"/>
+          <w:lang w:eastAsia="en-US"/>
+        </w:rPr>
+        <w:t>una</w:t>
+      </w:r>
+      <w:proofErr w:type="spellEnd"/>
+      <w:r>
+        <w:rPr>
+          <w:rFonts w:ascii="Times New Roman" w:hAnsi="Times New Roman" w:cs="Times New Roman"/>
+          <w:sz w:val="20"/>
+          <w:lang w:eastAsia="en-US"/>
+        </w:rPr>
+        <w:t xml:space="preserve"> </w:t>
+      </w:r>
+      <w:proofErr w:type="spellStart"/>
+      <w:r>
+        <w:rPr>
+          <w:rFonts w:ascii="Times New Roman" w:hAnsi="Times New Roman" w:cs="Times New Roman"/>
+          <w:sz w:val="20"/>
+          <w:lang w:eastAsia="en-US"/>
+        </w:rPr>
+        <w:t>que</w:t>
+      </w:r>
+      <w:proofErr w:type="spellEnd"/>
+      <w:r>
+        <w:rPr>
+          <w:rFonts w:ascii="Times New Roman" w:hAnsi="Times New Roman" w:cs="Times New Roman"/>
+          <w:sz w:val="20"/>
+          <w:lang w:eastAsia="en-US"/>
+        </w:rPr>
+        <w:t xml:space="preserve"> sea </w:t>
+      </w:r>
+      <w:proofErr w:type="spellStart"/>
+      <w:r>
+        <w:rPr>
+          <w:rFonts w:ascii="Times New Roman" w:hAnsi="Times New Roman" w:cs="Times New Roman"/>
+          <w:sz w:val="20"/>
+          <w:lang w:eastAsia="en-US"/>
+        </w:rPr>
+        <w:t>t</w:t>
+      </w:r>
+      <w:r>
+        <w:rPr>
+          <w:rFonts w:ascii="Times New Roman" w:hAnsi="Times New Roman" w:cs="Times New Roman"/>
+          <w:sz w:val="20"/>
+          <w:lang w:eastAsia="en-US"/>
+        </w:rPr>
+        <w:t>ransparente</w:t>
+      </w:r>
+      <w:proofErr w:type="spellEnd"/>
+      <w:r>
+        <w:rPr>
+          <w:rFonts w:ascii="Times New Roman" w:hAnsi="Times New Roman" w:cs="Times New Roman"/>
+          <w:sz w:val="20"/>
+          <w:lang w:eastAsia="en-US"/>
+        </w:rPr>
+        <w:t xml:space="preserve"> </w:t>
+      </w:r>
+      <w:proofErr w:type="spellStart"/>
+      <w:r>
+        <w:rPr>
+          <w:rFonts w:ascii="Times New Roman" w:hAnsi="Times New Roman" w:cs="Times New Roman"/>
+          <w:sz w:val="20"/>
+          <w:lang w:eastAsia="en-US"/>
+        </w:rPr>
+        <w:t>para</w:t>
+      </w:r>
+      <w:proofErr w:type="spellEnd"/>
+      <w:r>
+        <w:rPr>
+          <w:rFonts w:ascii="Times New Roman" w:hAnsi="Times New Roman" w:cs="Times New Roman"/>
+          <w:sz w:val="20"/>
+          <w:lang w:eastAsia="en-US"/>
+        </w:rPr>
+        <w:t xml:space="preserve"> </w:t>
+      </w:r>
+      <w:proofErr w:type="spellStart"/>
+      <w:r>
+        <w:rPr>
+          <w:rFonts w:ascii="Times New Roman" w:hAnsi="Times New Roman" w:cs="Times New Roman"/>
+          <w:sz w:val="20"/>
+          <w:lang w:eastAsia="en-US"/>
+        </w:rPr>
+        <w:t>ver</w:t>
+      </w:r>
+      <w:proofErr w:type="spellEnd"/>
+      <w:r>
+        <w:rPr>
+          <w:rFonts w:ascii="Times New Roman" w:hAnsi="Times New Roman" w:cs="Times New Roman"/>
+          <w:sz w:val="20"/>
+          <w:lang w:eastAsia="en-US"/>
+        </w:rPr>
+        <w:t xml:space="preserve"> en </w:t>
+      </w:r>
+      <w:proofErr w:type="spellStart"/>
+      <w:r>
+        <w:rPr>
+          <w:rFonts w:ascii="Times New Roman" w:hAnsi="Times New Roman" w:cs="Times New Roman"/>
+          <w:sz w:val="20"/>
+          <w:lang w:eastAsia="en-US"/>
+        </w:rPr>
+        <w:t>directo</w:t>
+      </w:r>
+      <w:proofErr w:type="spellEnd"/>
+      <w:r>
+        <w:rPr>
+          <w:rFonts w:ascii="Times New Roman" w:hAnsi="Times New Roman" w:cs="Times New Roman"/>
+          <w:sz w:val="20"/>
+          <w:lang w:eastAsia="en-US"/>
+        </w:rPr>
+        <w:t xml:space="preserve"> </w:t>
+      </w:r>
+      <w:r>
+        <w:rPr>
+          <w:rFonts w:ascii="Times New Roman" w:hAnsi="Times New Roman" w:cs="Times New Roman"/>
+          <w:sz w:val="20"/>
+          <w:lang w:eastAsia="en-US"/>
+        </w:rPr>
+        <w:t xml:space="preserve">la </w:t>
+      </w:r>
+      <w:proofErr w:type="spellStart"/>
+      <w:r>
+        <w:rPr>
+          <w:rFonts w:ascii="Times New Roman" w:hAnsi="Times New Roman" w:cs="Times New Roman"/>
+          <w:sz w:val="20"/>
+          <w:lang w:eastAsia="en-US"/>
+        </w:rPr>
+        <w:t>transformación</w:t>
+      </w:r>
+      <w:proofErr w:type="spellEnd"/>
+      <w:r>
+        <w:rPr>
+          <w:rFonts w:ascii="Times New Roman" w:hAnsi="Times New Roman" w:cs="Times New Roman"/>
+          <w:sz w:val="20"/>
+          <w:lang w:eastAsia="en-US"/>
+        </w:rPr>
+        <w:t xml:space="preserve"> de los </w:t>
+      </w:r>
+      <w:proofErr w:type="spellStart"/>
+      <w:r>
+        <w:rPr>
+          <w:rFonts w:ascii="Times New Roman" w:hAnsi="Times New Roman" w:cs="Times New Roman"/>
+          <w:sz w:val="20"/>
+          <w:lang w:eastAsia="en-US"/>
+        </w:rPr>
+        <w:t>granos</w:t>
+      </w:r>
+      <w:proofErr w:type="spellEnd"/>
+      <w:r>
+        <w:rPr>
+          <w:rFonts w:ascii="Times New Roman" w:hAnsi="Times New Roman" w:cs="Times New Roman"/>
+          <w:sz w:val="20"/>
+          <w:lang w:eastAsia="en-US"/>
+        </w:rPr>
+        <w:t xml:space="preserve"> de </w:t>
+      </w:r>
+      <w:proofErr w:type="spellStart"/>
+      <w:r>
+        <w:rPr>
+          <w:rFonts w:ascii="Times New Roman" w:hAnsi="Times New Roman" w:cs="Times New Roman"/>
+          <w:sz w:val="20"/>
+          <w:lang w:eastAsia="en-US"/>
+        </w:rPr>
+        <w:t>maíz</w:t>
+      </w:r>
+      <w:proofErr w:type="spellEnd"/>
+      <w:r>
+        <w:rPr>
+          <w:rFonts w:ascii="Times New Roman" w:hAnsi="Times New Roman" w:cs="Times New Roman"/>
+          <w:sz w:val="20"/>
+          <w:lang w:eastAsia="en-US"/>
+        </w:rPr>
+        <w:t xml:space="preserve"> ¡</w:t>
+      </w:r>
+      <w:proofErr w:type="spellStart"/>
+      <w:r>
+        <w:rPr>
+          <w:rFonts w:ascii="Times New Roman" w:hAnsi="Times New Roman" w:cs="Times New Roman"/>
+          <w:sz w:val="20"/>
+          <w:lang w:eastAsia="en-US"/>
+        </w:rPr>
+        <w:t>Todo</w:t>
+      </w:r>
+      <w:proofErr w:type="spellEnd"/>
+      <w:r>
+        <w:rPr>
+          <w:rFonts w:ascii="Times New Roman" w:hAnsi="Times New Roman" w:cs="Times New Roman"/>
+          <w:sz w:val="20"/>
+          <w:lang w:eastAsia="en-US"/>
+        </w:rPr>
+        <w:t xml:space="preserve"> </w:t>
+      </w:r>
+      <w:proofErr w:type="gramStart"/>
+      <w:r>
+        <w:rPr>
+          <w:rFonts w:ascii="Times New Roman" w:hAnsi="Times New Roman" w:cs="Times New Roman"/>
+          <w:sz w:val="20"/>
+          <w:lang w:eastAsia="en-US"/>
+        </w:rPr>
+        <w:t>un</w:t>
+      </w:r>
+      <w:proofErr w:type="gramEnd"/>
+      <w:r>
+        <w:rPr>
+          <w:rFonts w:ascii="Times New Roman" w:hAnsi="Times New Roman" w:cs="Times New Roman"/>
+          <w:sz w:val="20"/>
+          <w:lang w:eastAsia="en-US"/>
+        </w:rPr>
+        <w:t xml:space="preserve"> </w:t>
+      </w:r>
+      <w:proofErr w:type="spellStart"/>
+      <w:r>
+        <w:rPr>
+          <w:rFonts w:ascii="Times New Roman" w:hAnsi="Times New Roman" w:cs="Times New Roman"/>
+          <w:sz w:val="20"/>
+          <w:lang w:eastAsia="en-US"/>
+        </w:rPr>
+        <w:t>espectáculo</w:t>
+      </w:r>
+      <w:proofErr w:type="spellEnd"/>
+      <w:r>
+        <w:rPr>
+          <w:rFonts w:ascii="Times New Roman" w:hAnsi="Times New Roman" w:cs="Times New Roman"/>
+          <w:sz w:val="20"/>
+          <w:lang w:eastAsia="en-US"/>
+        </w:rPr>
+        <w:t>!</w:t>
       </w:r>
     </w:p>
     <w:p>
@@ -284,23 +2868,231 @@
           <w:sz w:val="20"/>
           <w:lang w:eastAsia="en-US"/>
         </w:rPr>
-        <w:t>En un par de minutos, cuando se haga el silencio, tendrás un montón de pal</w:t>
-      </w:r>
-      <w:r>
-        <w:rPr>
-          <w:rFonts w:ascii="Times New Roman" w:hAnsi="Times New Roman" w:cs="Times New Roman"/>
-          <w:sz w:val="20"/>
-          <w:lang w:eastAsia="en-US"/>
-        </w:rPr>
-        <w:t xml:space="preserve">omitas crujientes y calentitas, </w:t>
-      </w:r>
-      <w:r>
-        <w:rPr>
-          <w:rFonts w:ascii="Times New Roman" w:hAnsi="Times New Roman" w:cs="Times New Roman"/>
-          <w:sz w:val="20"/>
-          <w:lang w:eastAsia="en-US"/>
-        </w:rPr>
-        <w:t>listas para comer.</w:t>
+        <w:t xml:space="preserve">En </w:t>
+      </w:r>
+      <w:proofErr w:type="gramStart"/>
+      <w:r>
+        <w:rPr>
+          <w:rFonts w:ascii="Times New Roman" w:hAnsi="Times New Roman" w:cs="Times New Roman"/>
+          <w:sz w:val="20"/>
+          <w:lang w:eastAsia="en-US"/>
+        </w:rPr>
+        <w:t>un</w:t>
+      </w:r>
+      <w:proofErr w:type="gramEnd"/>
+      <w:r>
+        <w:rPr>
+          <w:rFonts w:ascii="Times New Roman" w:hAnsi="Times New Roman" w:cs="Times New Roman"/>
+          <w:sz w:val="20"/>
+          <w:lang w:eastAsia="en-US"/>
+        </w:rPr>
+        <w:t xml:space="preserve"> par de </w:t>
+      </w:r>
+      <w:proofErr w:type="spellStart"/>
+      <w:r>
+        <w:rPr>
+          <w:rFonts w:ascii="Times New Roman" w:hAnsi="Times New Roman" w:cs="Times New Roman"/>
+          <w:sz w:val="20"/>
+          <w:lang w:eastAsia="en-US"/>
+        </w:rPr>
+        <w:t>minutos</w:t>
+      </w:r>
+      <w:proofErr w:type="spellEnd"/>
+      <w:r>
+        <w:rPr>
+          <w:rFonts w:ascii="Times New Roman" w:hAnsi="Times New Roman" w:cs="Times New Roman"/>
+          <w:sz w:val="20"/>
+          <w:lang w:eastAsia="en-US"/>
+        </w:rPr>
+        <w:t xml:space="preserve">, </w:t>
+      </w:r>
+      <w:proofErr w:type="spellStart"/>
+      <w:r>
+        <w:rPr>
+          <w:rFonts w:ascii="Times New Roman" w:hAnsi="Times New Roman" w:cs="Times New Roman"/>
+          <w:sz w:val="20"/>
+          <w:lang w:eastAsia="en-US"/>
+        </w:rPr>
+        <w:t>cuando</w:t>
+      </w:r>
+      <w:proofErr w:type="spellEnd"/>
+      <w:r>
+        <w:rPr>
+          <w:rFonts w:ascii="Times New Roman" w:hAnsi="Times New Roman" w:cs="Times New Roman"/>
+          <w:sz w:val="20"/>
+          <w:lang w:eastAsia="en-US"/>
+        </w:rPr>
+        <w:t xml:space="preserve"> se </w:t>
+      </w:r>
+      <w:proofErr w:type="spellStart"/>
+      <w:r>
+        <w:rPr>
+          <w:rFonts w:ascii="Times New Roman" w:hAnsi="Times New Roman" w:cs="Times New Roman"/>
+          <w:sz w:val="20"/>
+          <w:lang w:eastAsia="en-US"/>
+        </w:rPr>
+        <w:t>haga</w:t>
+      </w:r>
+      <w:proofErr w:type="spellEnd"/>
+      <w:r>
+        <w:rPr>
+          <w:rFonts w:ascii="Times New Roman" w:hAnsi="Times New Roman" w:cs="Times New Roman"/>
+          <w:sz w:val="20"/>
+          <w:lang w:eastAsia="en-US"/>
+        </w:rPr>
+        <w:t xml:space="preserve"> el </w:t>
+      </w:r>
+      <w:proofErr w:type="spellStart"/>
+      <w:r>
+        <w:rPr>
+          <w:rFonts w:ascii="Times New Roman" w:hAnsi="Times New Roman" w:cs="Times New Roman"/>
+          <w:sz w:val="20"/>
+          <w:lang w:eastAsia="en-US"/>
+        </w:rPr>
+        <w:t>silencio</w:t>
+      </w:r>
+      <w:proofErr w:type="spellEnd"/>
+      <w:r>
+        <w:rPr>
+          <w:rFonts w:ascii="Times New Roman" w:hAnsi="Times New Roman" w:cs="Times New Roman"/>
+          <w:sz w:val="20"/>
+          <w:lang w:eastAsia="en-US"/>
+        </w:rPr>
+        <w:t xml:space="preserve">, </w:t>
+      </w:r>
+      <w:proofErr w:type="spellStart"/>
+      <w:r>
+        <w:rPr>
+          <w:rFonts w:ascii="Times New Roman" w:hAnsi="Times New Roman" w:cs="Times New Roman"/>
+          <w:sz w:val="20"/>
+          <w:lang w:eastAsia="en-US"/>
+        </w:rPr>
+        <w:t>tendrás</w:t>
+      </w:r>
+      <w:proofErr w:type="spellEnd"/>
+      <w:r>
+        <w:rPr>
+          <w:rFonts w:ascii="Times New Roman" w:hAnsi="Times New Roman" w:cs="Times New Roman"/>
+          <w:sz w:val="20"/>
+          <w:lang w:eastAsia="en-US"/>
+        </w:rPr>
+        <w:t xml:space="preserve"> un </w:t>
+      </w:r>
+      <w:proofErr w:type="spellStart"/>
+      <w:r>
+        <w:rPr>
+          <w:rFonts w:ascii="Times New Roman" w:hAnsi="Times New Roman" w:cs="Times New Roman"/>
+          <w:sz w:val="20"/>
+          <w:lang w:eastAsia="en-US"/>
+        </w:rPr>
+        <w:t>montón</w:t>
+      </w:r>
+      <w:proofErr w:type="spellEnd"/>
+      <w:r>
+        <w:rPr>
+          <w:rFonts w:ascii="Times New Roman" w:hAnsi="Times New Roman" w:cs="Times New Roman"/>
+          <w:sz w:val="20"/>
+          <w:lang w:eastAsia="en-US"/>
+        </w:rPr>
+        <w:t xml:space="preserve"> de </w:t>
+      </w:r>
+      <w:proofErr w:type="spellStart"/>
+      <w:r>
+        <w:rPr>
+          <w:rFonts w:ascii="Times New Roman" w:hAnsi="Times New Roman" w:cs="Times New Roman"/>
+          <w:sz w:val="20"/>
+          <w:lang w:eastAsia="en-US"/>
+        </w:rPr>
+        <w:t>pal</w:t>
+      </w:r>
+      <w:r>
+        <w:rPr>
+          <w:rFonts w:ascii="Times New Roman" w:hAnsi="Times New Roman" w:cs="Times New Roman"/>
+          <w:sz w:val="20"/>
+          <w:lang w:eastAsia="en-US"/>
+        </w:rPr>
+        <w:t>omitas</w:t>
+      </w:r>
+      <w:proofErr w:type="spellEnd"/>
+      <w:r>
+        <w:rPr>
+          <w:rFonts w:ascii="Times New Roman" w:hAnsi="Times New Roman" w:cs="Times New Roman"/>
+          <w:sz w:val="20"/>
+          <w:lang w:eastAsia="en-US"/>
+        </w:rPr>
+        <w:t xml:space="preserve"> </w:t>
+      </w:r>
+      <w:proofErr w:type="spellStart"/>
+      <w:r>
+        <w:rPr>
+          <w:rFonts w:ascii="Times New Roman" w:hAnsi="Times New Roman" w:cs="Times New Roman"/>
+          <w:sz w:val="20"/>
+          <w:lang w:eastAsia="en-US"/>
+        </w:rPr>
+        <w:t>crujientes</w:t>
+      </w:r>
+      <w:proofErr w:type="spellEnd"/>
+      <w:r>
+        <w:rPr>
+          <w:rFonts w:ascii="Times New Roman" w:hAnsi="Times New Roman" w:cs="Times New Roman"/>
+          <w:sz w:val="20"/>
+          <w:lang w:eastAsia="en-US"/>
+        </w:rPr>
+        <w:t xml:space="preserve"> y </w:t>
+      </w:r>
+      <w:proofErr w:type="spellStart"/>
+      <w:r>
+        <w:rPr>
+          <w:rFonts w:ascii="Times New Roman" w:hAnsi="Times New Roman" w:cs="Times New Roman"/>
+          <w:sz w:val="20"/>
+          <w:lang w:eastAsia="en-US"/>
+        </w:rPr>
+        <w:t>calentitas</w:t>
+      </w:r>
+      <w:proofErr w:type="spellEnd"/>
+      <w:r>
+        <w:rPr>
+          <w:rFonts w:ascii="Times New Roman" w:hAnsi="Times New Roman" w:cs="Times New Roman"/>
+          <w:sz w:val="20"/>
+          <w:lang w:eastAsia="en-US"/>
+        </w:rPr>
+        <w:t xml:space="preserve">, </w:t>
+      </w:r>
+      <w:proofErr w:type="spellStart"/>
+      <w:r>
+        <w:rPr>
+          <w:rFonts w:ascii="Times New Roman" w:hAnsi="Times New Roman" w:cs="Times New Roman"/>
+          <w:sz w:val="20"/>
+          <w:lang w:eastAsia="en-US"/>
+        </w:rPr>
+        <w:t>listas</w:t>
+      </w:r>
+      <w:proofErr w:type="spellEnd"/>
+      <w:r>
+        <w:rPr>
+          <w:rFonts w:ascii="Times New Roman" w:hAnsi="Times New Roman" w:cs="Times New Roman"/>
+          <w:sz w:val="20"/>
+          <w:lang w:eastAsia="en-US"/>
+        </w:rPr>
+        <w:t xml:space="preserve"> </w:t>
+      </w:r>
+      <w:proofErr w:type="spellStart"/>
+      <w:r>
+        <w:rPr>
+          <w:rFonts w:ascii="Times New Roman" w:hAnsi="Times New Roman" w:cs="Times New Roman"/>
+          <w:sz w:val="20"/>
+          <w:lang w:eastAsia="en-US"/>
+        </w:rPr>
+        <w:t>para</w:t>
+      </w:r>
+      <w:proofErr w:type="spellEnd"/>
+      <w:r>
+        <w:rPr>
+          <w:rFonts w:ascii="Times New Roman" w:hAnsi="Times New Roman" w:cs="Times New Roman"/>
+          <w:sz w:val="20"/>
+          <w:lang w:eastAsia="en-US"/>
+        </w:rPr>
+        <w:t xml:space="preserve"> comer.</w:t>
       </w:r>
     </w:p>
     <w:p>
@@ -319,7 +3111,43 @@
           <w:sz w:val="20"/>
           <w:lang w:eastAsia="en-US"/>
         </w:rPr>
-        <w:t>¡Que aproveche!</w:t>
+        <w:t>¡</w:t>
+      </w:r>
+      <w:proofErr w:type="spellStart"/>
+      <w:r>
+        <w:rPr>
+          <w:rFonts w:ascii="Times New Roman" w:hAnsi="Times New Roman" w:cs="Times New Roman"/>
+          <w:sz w:val="20"/>
+          <w:lang w:eastAsia="en-US"/>
+        </w:rPr>
+        <w:t>Que</w:t>
+      </w:r>
+      <w:proofErr w:type="spellEnd"/>
+      <w:r>
+        <w:rPr>
+          <w:rFonts w:ascii="Times New Roman" w:hAnsi="Times New Roman" w:cs="Times New Roman"/>
+          <w:sz w:val="20"/>
+          <w:lang w:eastAsia="en-US"/>
+        </w:rPr>
+        <w:t xml:space="preserve"> </w:t>
+      </w:r>
+      <w:proofErr w:type="spellStart"/>
+      <w:r>
+        <w:rPr>
+          <w:rFonts w:ascii="Times New Roman" w:hAnsi="Times New Roman" w:cs="Times New Roman"/>
+          <w:sz w:val="20"/>
+          <w:lang w:eastAsia="en-US"/>
+        </w:rPr>
+        <w:t>aproveche</w:t>
+      </w:r>
+      <w:proofErr w:type="spellEnd"/>
+      <w:r>
+        <w:rPr>
+          <w:rFonts w:ascii="Times New Roman" w:hAnsi="Times New Roman" w:cs="Times New Roman"/>
+          <w:sz w:val="20"/>
+          <w:lang w:eastAsia="en-US"/>
+        </w:rPr>
+        <w:t>!</w:t>
       </w:r>
     </w:p>
     <w:p>
@@ -332,24 +3160,42 @@
           <w:lang w:eastAsia="en-US"/>
         </w:rPr>
       </w:pPr>
-      <w:r>
-        <w:rPr>
-          <w:rFonts w:ascii="Times New Roman" w:hAnsi="Times New Roman" w:cs="Times New Roman"/>
-          <w:sz w:val="20"/>
-          <w:lang w:eastAsia="en-US"/>
-        </w:rPr>
-        <w:t xml:space="preserve">( c ) </w:t>
-      </w:r>
-      <w:bookmarkStart w:id="0" w:name="_GoBack"/>
-      <w:bookmarkEnd w:id="0"/>
-      <w:r>
-        <w:rPr>
-          <w:rFonts w:ascii="Times New Roman" w:hAnsi="Times New Roman" w:cs="Times New Roman"/>
-          <w:sz w:val="20"/>
-          <w:lang w:eastAsia="en-US"/>
-        </w:rPr>
-        <w:t>Cristina Rodríguez Lomba</w:t>
-      </w:r>
+      <w:proofErr w:type="gramStart"/>
+      <w:r>
+        <w:rPr>
+          <w:rFonts w:ascii="Times New Roman" w:hAnsi="Times New Roman" w:cs="Times New Roman"/>
+          <w:sz w:val="20"/>
+          <w:lang w:eastAsia="en-US"/>
+        </w:rPr>
+        <w:t>( c</w:t>
+      </w:r>
+      <w:proofErr w:type="gramEnd"/>
+      <w:r>
+        <w:rPr>
+          <w:rFonts w:ascii="Times New Roman" w:hAnsi="Times New Roman" w:cs="Times New Roman"/>
+          <w:sz w:val="20"/>
+          <w:lang w:eastAsia="en-US"/>
+        </w:rPr>
+        <w:t xml:space="preserve"> ) </w:t>
+      </w:r>
+      <w:r>
+        <w:rPr>
+          <w:rFonts w:ascii="Times New Roman" w:hAnsi="Times New Roman" w:cs="Times New Roman"/>
+          <w:sz w:val="20"/>
+          <w:lang w:eastAsia="en-US"/>
+        </w:rPr>
+        <w:t xml:space="preserve">Cristina Rodríguez </w:t>
+      </w:r>
+      <w:proofErr w:type="spellStart"/>
+      <w:r>
+        <w:rPr>
+          <w:rFonts w:ascii="Times New Roman" w:hAnsi="Times New Roman" w:cs="Times New Roman"/>
+          <w:sz w:val="20"/>
+          <w:lang w:eastAsia="en-US"/>
+        </w:rPr>
+        <w:t>Lomba</w:t>
+      </w:r>
+      <w:proofErr w:type="spellEnd"/>
     </w:p>
     <w:sectPr>
       <w:pgSz w:w="12240" w:h="15840"/>

</xml_diff>